<commit_message>
Added high level process flowchart picture
</commit_message>
<xml_diff>
--- a/Design Document/Group 5 Design Doc updated with process list(WIP).docx
+++ b/Design Document/Group 5 Design Doc updated with process list(WIP).docx
@@ -6482,13 +6482,79 @@
         <w:br w:type="page"/>
       </w:r>
     </w:p>
-    <w:p/>
     <w:p>
-      <w:pPr>
-        <w:pStyle w:val="Heading1"/>
-      </w:pPr>
       <w:r>
-        <w:t>Process List</w:t>
+        <w:lastRenderedPageBreak/>
+        <w:t>Process List:</w:t>
+      </w:r>
+    </w:p>
+    <w:p>
+      <w:pPr>
+        <w:jc w:val="center"/>
+      </w:pPr>
+      <w:r>
+        <w:t>High level Flowchart of Dating Web site</w:t>
+      </w:r>
+      <w:r>
+        <w:rPr>
+          <w:noProof/>
+          <w:lang w:eastAsia="ja-JP"/>
+        </w:rPr>
+        <w:drawing>
+          <wp:inline distT="0" distB="0" distL="0" distR="0" wp14:anchorId="1B1569D0" wp14:editId="1DB9B695">
+            <wp:extent cx="4376420" cy="7053580"/>
+            <wp:effectExtent l="0" t="0" r="5080" b="0"/>
+            <wp:docPr id="3" name="Picture 3"/>
+            <wp:cNvGraphicFramePr>
+              <a:graphicFrameLocks xmlns:a="http://schemas.openxmlformats.org/drawingml/2006/main" noChangeAspect="1"/>
+            </wp:cNvGraphicFramePr>
+            <a:graphic xmlns:a="http://schemas.openxmlformats.org/drawingml/2006/main">
+              <a:graphicData uri="http://schemas.openxmlformats.org/drawingml/2006/picture">
+                <pic:pic xmlns:pic="http://schemas.openxmlformats.org/drawingml/2006/picture">
+                  <pic:nvPicPr>
+                    <pic:cNvPr id="3" name="High level flowchart for First chance saloon.png"/>
+                    <pic:cNvPicPr/>
+                  </pic:nvPicPr>
+                  <pic:blipFill>
+                    <a:blip r:embed="rId7" cstate="print">
+                      <a:extLst>
+                        <a:ext uri="{28A0092B-C50C-407E-A947-70E740481C1C}">
+                          <a14:useLocalDpi xmlns:a14="http://schemas.microsoft.com/office/drawing/2010/main" val="0"/>
+                        </a:ext>
+                      </a:extLst>
+                    </a:blip>
+                    <a:stretch>
+                      <a:fillRect/>
+                    </a:stretch>
+                  </pic:blipFill>
+                  <pic:spPr>
+                    <a:xfrm>
+                      <a:off x="0" y="0"/>
+                      <a:ext cx="4376420" cy="7053580"/>
+                    </a:xfrm>
+                    <a:prstGeom prst="rect">
+                      <a:avLst/>
+                    </a:prstGeom>
+                  </pic:spPr>
+                </pic:pic>
+              </a:graphicData>
+            </a:graphic>
+          </wp:inline>
+        </w:drawing>
+      </w:r>
+    </w:p>
+    <w:p>
+      <w:r>
+        <w:br w:type="page"/>
+      </w:r>
+      <w:r>
+        <w:lastRenderedPageBreak/>
+        <w:t>Process Lis</w:t>
+      </w:r>
+      <w:bookmarkStart w:id="0" w:name="_GoBack"/>
+      <w:bookmarkEnd w:id="0"/>
+      <w:r>
+        <w:t>t</w:t>
       </w:r>
     </w:p>
     <w:p>
@@ -6575,7 +6641,7 @@
                     <pic:cNvPicPr/>
                   </pic:nvPicPr>
                   <pic:blipFill>
-                    <a:blip r:embed="rId7">
+                    <a:blip r:embed="rId8">
                       <a:extLst>
                         <a:ext uri="{28A0092B-C50C-407E-A947-70E740481C1C}">
                           <a14:useLocalDpi xmlns:a14="http://schemas.microsoft.com/office/drawing/2010/main" val="0"/>
@@ -6685,7 +6751,6 @@
           <w:color w:val="000000"/>
         </w:rPr>
       </w:pPr>
-      <w:bookmarkStart w:id="0" w:name="_GoBack"/>
       <w:r>
         <w:rPr>
           <w:rFonts w:ascii="Helvetica" w:hAnsi="Helvetica"/>
@@ -6708,7 +6773,7 @@
                     <pic:cNvPicPr/>
                   </pic:nvPicPr>
                   <pic:blipFill>
-                    <a:blip r:embed="rId8">
+                    <a:blip r:embed="rId9">
                       <a:extLst>
                         <a:ext uri="{28A0092B-C50C-407E-A947-70E740481C1C}">
                           <a14:useLocalDpi xmlns:a14="http://schemas.microsoft.com/office/drawing/2010/main" val="0"/>
@@ -6734,7 +6799,6 @@
           </wp:inline>
         </w:drawing>
       </w:r>
-      <w:bookmarkEnd w:id="0"/>
     </w:p>
     <w:p>
       <w:pPr>

</xml_diff>

<commit_message>
Added Full Activity Diagram PNG file to document.
</commit_message>
<xml_diff>
--- a/Design Document/Group 5 Design Doc updated with process list(WIP).docx
+++ b/Design Document/Group 5 Design Doc updated with process list(WIP).docx
@@ -1724,7 +1724,6 @@
               <w:rPr>
                 <w:i/>
               </w:rPr>
-              <w:lastRenderedPageBreak/>
               <w:t>Because</w:t>
             </w:r>
           </w:p>
@@ -1801,6 +1800,7 @@
               <w:spacing w:after="0" w:line="240" w:lineRule="auto"/>
             </w:pPr>
             <w:r>
+              <w:lastRenderedPageBreak/>
               <w:t>I can find people who are well suited to my preferences and interests</w:t>
             </w:r>
           </w:p>
@@ -2762,7 +2762,6 @@
               <w:rPr>
                 <w:i/>
               </w:rPr>
-              <w:lastRenderedPageBreak/>
               <w:t>US001</w:t>
             </w:r>
           </w:p>
@@ -4038,7 +4037,6 @@
               <w:spacing w:after="0" w:line="240" w:lineRule="auto"/>
             </w:pPr>
             <w:r>
-              <w:lastRenderedPageBreak/>
               <w:t>Users cannot initiate any form on the site without first having a profile</w:t>
             </w:r>
           </w:p>
@@ -4064,6 +4062,7 @@
         <w:pStyle w:val="Heading2"/>
       </w:pPr>
       <w:r>
+        <w:lastRenderedPageBreak/>
         <w:t>Data Flow Diagram</w:t>
       </w:r>
     </w:p>
@@ -4401,146 +4400,146 @@
           </w:tcPr>
           <w:p>
             <w:r>
+              <w:t>surname</w:t>
+            </w:r>
+          </w:p>
+        </w:tc>
+        <w:tc>
+          <w:tcPr>
+            <w:tcW w:w="2254" w:type="dxa"/>
+          </w:tcPr>
+          <w:p>
+            <w:r>
+              <w:t>Varchar(100)</w:t>
+            </w:r>
+          </w:p>
+        </w:tc>
+        <w:tc>
+          <w:tcPr>
+            <w:tcW w:w="2254" w:type="dxa"/>
+          </w:tcPr>
+          <w:p/>
+        </w:tc>
+        <w:tc>
+          <w:tcPr>
+            <w:tcW w:w="2254" w:type="dxa"/>
+          </w:tcPr>
+          <w:p/>
+        </w:tc>
+      </w:tr>
+      <w:tr>
+        <w:tc>
+          <w:tcPr>
+            <w:tcW w:w="2254" w:type="dxa"/>
+          </w:tcPr>
+          <w:p>
+            <w:r>
+              <w:t>email</w:t>
+            </w:r>
+          </w:p>
+        </w:tc>
+        <w:tc>
+          <w:tcPr>
+            <w:tcW w:w="2254" w:type="dxa"/>
+          </w:tcPr>
+          <w:p>
+            <w:r>
+              <w:t>Varchar(100)</w:t>
+            </w:r>
+          </w:p>
+        </w:tc>
+        <w:tc>
+          <w:tcPr>
+            <w:tcW w:w="2254" w:type="dxa"/>
+          </w:tcPr>
+          <w:p/>
+        </w:tc>
+        <w:tc>
+          <w:tcPr>
+            <w:tcW w:w="2254" w:type="dxa"/>
+          </w:tcPr>
+          <w:p/>
+        </w:tc>
+      </w:tr>
+      <w:tr>
+        <w:tc>
+          <w:tcPr>
+            <w:tcW w:w="2254" w:type="dxa"/>
+          </w:tcPr>
+          <w:p>
+            <w:proofErr w:type="spellStart"/>
+            <w:r>
+              <w:t>date_of_birth</w:t>
+            </w:r>
+            <w:proofErr w:type="spellEnd"/>
+          </w:p>
+        </w:tc>
+        <w:tc>
+          <w:tcPr>
+            <w:tcW w:w="2254" w:type="dxa"/>
+          </w:tcPr>
+          <w:p>
+            <w:r>
+              <w:t>date</w:t>
+            </w:r>
+          </w:p>
+        </w:tc>
+        <w:tc>
+          <w:tcPr>
+            <w:tcW w:w="2254" w:type="dxa"/>
+          </w:tcPr>
+          <w:p/>
+        </w:tc>
+        <w:tc>
+          <w:tcPr>
+            <w:tcW w:w="2254" w:type="dxa"/>
+          </w:tcPr>
+          <w:p/>
+        </w:tc>
+      </w:tr>
+      <w:tr>
+        <w:tc>
+          <w:tcPr>
+            <w:tcW w:w="2254" w:type="dxa"/>
+          </w:tcPr>
+          <w:p>
+            <w:r>
+              <w:t>sex</w:t>
+            </w:r>
+          </w:p>
+        </w:tc>
+        <w:tc>
+          <w:tcPr>
+            <w:tcW w:w="2254" w:type="dxa"/>
+          </w:tcPr>
+          <w:p>
+            <w:r>
+              <w:t>bool</w:t>
+            </w:r>
+          </w:p>
+        </w:tc>
+        <w:tc>
+          <w:tcPr>
+            <w:tcW w:w="2254" w:type="dxa"/>
+          </w:tcPr>
+          <w:p/>
+        </w:tc>
+        <w:tc>
+          <w:tcPr>
+            <w:tcW w:w="2254" w:type="dxa"/>
+          </w:tcPr>
+          <w:p/>
+        </w:tc>
+      </w:tr>
+      <w:tr>
+        <w:tc>
+          <w:tcPr>
+            <w:tcW w:w="2254" w:type="dxa"/>
+          </w:tcPr>
+          <w:p>
+            <w:proofErr w:type="spellStart"/>
+            <w:r>
               <w:lastRenderedPageBreak/>
-              <w:t>surname</w:t>
-            </w:r>
-          </w:p>
-        </w:tc>
-        <w:tc>
-          <w:tcPr>
-            <w:tcW w:w="2254" w:type="dxa"/>
-          </w:tcPr>
-          <w:p>
-            <w:r>
-              <w:t>Varchar(100)</w:t>
-            </w:r>
-          </w:p>
-        </w:tc>
-        <w:tc>
-          <w:tcPr>
-            <w:tcW w:w="2254" w:type="dxa"/>
-          </w:tcPr>
-          <w:p/>
-        </w:tc>
-        <w:tc>
-          <w:tcPr>
-            <w:tcW w:w="2254" w:type="dxa"/>
-          </w:tcPr>
-          <w:p/>
-        </w:tc>
-      </w:tr>
-      <w:tr>
-        <w:tc>
-          <w:tcPr>
-            <w:tcW w:w="2254" w:type="dxa"/>
-          </w:tcPr>
-          <w:p>
-            <w:r>
-              <w:t>email</w:t>
-            </w:r>
-          </w:p>
-        </w:tc>
-        <w:tc>
-          <w:tcPr>
-            <w:tcW w:w="2254" w:type="dxa"/>
-          </w:tcPr>
-          <w:p>
-            <w:r>
-              <w:t>Varchar(100)</w:t>
-            </w:r>
-          </w:p>
-        </w:tc>
-        <w:tc>
-          <w:tcPr>
-            <w:tcW w:w="2254" w:type="dxa"/>
-          </w:tcPr>
-          <w:p/>
-        </w:tc>
-        <w:tc>
-          <w:tcPr>
-            <w:tcW w:w="2254" w:type="dxa"/>
-          </w:tcPr>
-          <w:p/>
-        </w:tc>
-      </w:tr>
-      <w:tr>
-        <w:tc>
-          <w:tcPr>
-            <w:tcW w:w="2254" w:type="dxa"/>
-          </w:tcPr>
-          <w:p>
-            <w:proofErr w:type="spellStart"/>
-            <w:r>
-              <w:t>date_of_birth</w:t>
-            </w:r>
-            <w:proofErr w:type="spellEnd"/>
-          </w:p>
-        </w:tc>
-        <w:tc>
-          <w:tcPr>
-            <w:tcW w:w="2254" w:type="dxa"/>
-          </w:tcPr>
-          <w:p>
-            <w:r>
-              <w:t>date</w:t>
-            </w:r>
-          </w:p>
-        </w:tc>
-        <w:tc>
-          <w:tcPr>
-            <w:tcW w:w="2254" w:type="dxa"/>
-          </w:tcPr>
-          <w:p/>
-        </w:tc>
-        <w:tc>
-          <w:tcPr>
-            <w:tcW w:w="2254" w:type="dxa"/>
-          </w:tcPr>
-          <w:p/>
-        </w:tc>
-      </w:tr>
-      <w:tr>
-        <w:tc>
-          <w:tcPr>
-            <w:tcW w:w="2254" w:type="dxa"/>
-          </w:tcPr>
-          <w:p>
-            <w:r>
-              <w:t>sex</w:t>
-            </w:r>
-          </w:p>
-        </w:tc>
-        <w:tc>
-          <w:tcPr>
-            <w:tcW w:w="2254" w:type="dxa"/>
-          </w:tcPr>
-          <w:p>
-            <w:r>
-              <w:t>bool</w:t>
-            </w:r>
-          </w:p>
-        </w:tc>
-        <w:tc>
-          <w:tcPr>
-            <w:tcW w:w="2254" w:type="dxa"/>
-          </w:tcPr>
-          <w:p/>
-        </w:tc>
-        <w:tc>
-          <w:tcPr>
-            <w:tcW w:w="2254" w:type="dxa"/>
-          </w:tcPr>
-          <w:p/>
-        </w:tc>
-      </w:tr>
-      <w:tr>
-        <w:tc>
-          <w:tcPr>
-            <w:tcW w:w="2254" w:type="dxa"/>
-          </w:tcPr>
-          <w:p>
-            <w:proofErr w:type="spellStart"/>
-            <w:r>
               <w:t>Gender_preference</w:t>
             </w:r>
             <w:proofErr w:type="spellEnd"/>
@@ -4805,8 +4804,8 @@
       </w:tblPr>
       <w:tblGrid>
         <w:gridCol w:w="3591"/>
-        <w:gridCol w:w="2718"/>
-        <w:gridCol w:w="2707"/>
+        <w:gridCol w:w="2810"/>
+        <w:gridCol w:w="2841"/>
       </w:tblGrid>
       <w:tr>
         <w:tc>
@@ -5222,9 +5221,9 @@
         <w:tblLook w:val="04A0" w:firstRow="1" w:lastRow="0" w:firstColumn="1" w:lastColumn="0" w:noHBand="0" w:noVBand="1"/>
       </w:tblPr>
       <w:tblGrid>
-        <w:gridCol w:w="3560"/>
-        <w:gridCol w:w="2726"/>
-        <w:gridCol w:w="2730"/>
+        <w:gridCol w:w="3591"/>
+        <w:gridCol w:w="2810"/>
+        <w:gridCol w:w="2841"/>
       </w:tblGrid>
       <w:tr>
         <w:tc>
@@ -5597,9 +5596,9 @@
         <w:tblLook w:val="04A0" w:firstRow="1" w:lastRow="0" w:firstColumn="1" w:lastColumn="0" w:noHBand="0" w:noVBand="1"/>
       </w:tblPr>
       <w:tblGrid>
-        <w:gridCol w:w="3505"/>
-        <w:gridCol w:w="2736"/>
-        <w:gridCol w:w="2775"/>
+        <w:gridCol w:w="3591"/>
+        <w:gridCol w:w="2810"/>
+        <w:gridCol w:w="2841"/>
       </w:tblGrid>
       <w:tr>
         <w:tc>
@@ -5753,7 +5752,6 @@
     <w:p/>
     <w:p>
       <w:r>
-        <w:lastRenderedPageBreak/>
         <w:t>Table 5 black _</w:t>
       </w:r>
       <w:proofErr w:type="spellStart"/>
@@ -5769,9 +5767,9 @@
         <w:tblLook w:val="04A0" w:firstRow="1" w:lastRow="0" w:firstColumn="1" w:lastColumn="0" w:noHBand="0" w:noVBand="1"/>
       </w:tblPr>
       <w:tblGrid>
-        <w:gridCol w:w="3486"/>
-        <w:gridCol w:w="2758"/>
-        <w:gridCol w:w="2772"/>
+        <w:gridCol w:w="3591"/>
+        <w:gridCol w:w="2810"/>
+        <w:gridCol w:w="2841"/>
       </w:tblGrid>
       <w:tr>
         <w:tc>
@@ -5893,6 +5891,7 @@
     <w:p/>
     <w:p>
       <w:r>
+        <w:lastRenderedPageBreak/>
         <w:t xml:space="preserve">Table 6 </w:t>
       </w:r>
       <w:proofErr w:type="spellStart"/>
@@ -5908,9 +5907,9 @@
         <w:tblLook w:val="04A0" w:firstRow="1" w:lastRow="0" w:firstColumn="1" w:lastColumn="0" w:noHBand="0" w:noVBand="1"/>
       </w:tblPr>
       <w:tblGrid>
-        <w:gridCol w:w="3514"/>
-        <w:gridCol w:w="2731"/>
-        <w:gridCol w:w="2771"/>
+        <w:gridCol w:w="3591"/>
+        <w:gridCol w:w="2810"/>
+        <w:gridCol w:w="2841"/>
       </w:tblGrid>
       <w:tr>
         <w:tc>
@@ -6051,9 +6050,9 @@
         <w:tblLook w:val="04A0" w:firstRow="1" w:lastRow="0" w:firstColumn="1" w:lastColumn="0" w:noHBand="0" w:noVBand="1"/>
       </w:tblPr>
       <w:tblGrid>
-        <w:gridCol w:w="3520"/>
-        <w:gridCol w:w="2728"/>
-        <w:gridCol w:w="2768"/>
+        <w:gridCol w:w="3591"/>
+        <w:gridCol w:w="2810"/>
+        <w:gridCol w:w="2841"/>
       </w:tblGrid>
       <w:tr>
         <w:tc>
@@ -6184,9 +6183,9 @@
         <w:tblLook w:val="04A0" w:firstRow="1" w:lastRow="0" w:firstColumn="1" w:lastColumn="0" w:noHBand="0" w:noVBand="1"/>
       </w:tblPr>
       <w:tblGrid>
-        <w:gridCol w:w="3507"/>
-        <w:gridCol w:w="2735"/>
-        <w:gridCol w:w="2774"/>
+        <w:gridCol w:w="3591"/>
+        <w:gridCol w:w="2810"/>
+        <w:gridCol w:w="2841"/>
       </w:tblGrid>
       <w:tr>
         <w:tc>
@@ -6326,9 +6325,9 @@
         <w:tblLook w:val="04A0" w:firstRow="1" w:lastRow="0" w:firstColumn="1" w:lastColumn="0" w:noHBand="0" w:noVBand="1"/>
       </w:tblPr>
       <w:tblGrid>
-        <w:gridCol w:w="3497"/>
-        <w:gridCol w:w="2753"/>
-        <w:gridCol w:w="2766"/>
+        <w:gridCol w:w="3591"/>
+        <w:gridCol w:w="2810"/>
+        <w:gridCol w:w="2841"/>
       </w:tblGrid>
       <w:tr>
         <w:tc>
@@ -6549,12 +6548,7 @@
       </w:r>
       <w:r>
         <w:lastRenderedPageBreak/>
-        <w:t>Process Lis</w:t>
-      </w:r>
-      <w:bookmarkStart w:id="0" w:name="_GoBack"/>
-      <w:bookmarkEnd w:id="0"/>
-      <w:r>
-        <w:t>t</w:t>
+        <w:t>Process List</w:t>
       </w:r>
     </w:p>
     <w:p>
@@ -6591,7 +6585,21 @@
           <w:rFonts w:ascii="Helvetica" w:hAnsi="Helvetica"/>
           <w:color w:val="000000"/>
         </w:rPr>
-        <w:t>Use Case System Diagram of Web dating site</w:t>
+        <w:t>Use Case System</w:t>
+      </w:r>
+      <w:r>
+        <w:rPr>
+          <w:rFonts w:ascii="Helvetica" w:hAnsi="Helvetica"/>
+          <w:color w:val="000000"/>
+        </w:rPr>
+        <w:t xml:space="preserve"> and Activity</w:t>
+      </w:r>
+      <w:r>
+        <w:rPr>
+          <w:rFonts w:ascii="Helvetica" w:hAnsi="Helvetica"/>
+          <w:color w:val="000000"/>
+        </w:rPr>
+        <w:t xml:space="preserve"> Diagram of Web dating site</w:t>
       </w:r>
     </w:p>
     <w:p>
@@ -6703,65 +6711,26 @@
         <w:pStyle w:val="NormalWeb"/>
         <w:shd w:val="clear" w:color="auto" w:fill="FFFFFF"/>
         <w:spacing w:before="0" w:beforeAutospacing="0" w:after="150" w:afterAutospacing="0"/>
+        <w:ind w:left="-1134" w:firstLine="1134"/>
         <w:jc w:val="center"/>
         <w:rPr>
           <w:rFonts w:ascii="Helvetica" w:hAnsi="Helvetica"/>
           <w:color w:val="000000"/>
         </w:rPr>
       </w:pPr>
-    </w:p>
-    <w:p>
-      <w:pPr>
-        <w:pStyle w:val="NormalWeb"/>
-        <w:shd w:val="clear" w:color="auto" w:fill="FFFFFF"/>
-        <w:spacing w:before="0" w:beforeAutospacing="0" w:after="150" w:afterAutospacing="0"/>
-        <w:jc w:val="center"/>
-        <w:rPr>
-          <w:rFonts w:ascii="Helvetica" w:hAnsi="Helvetica"/>
-          <w:color w:val="000000"/>
-        </w:rPr>
-      </w:pPr>
-      <w:r>
-        <w:rPr>
-          <w:rFonts w:ascii="Helvetica" w:hAnsi="Helvetica"/>
-          <w:color w:val="000000"/>
-        </w:rPr>
-        <w:t>Activity Diagram of Log in Screen</w:t>
-      </w:r>
-    </w:p>
-    <w:p>
-      <w:pPr>
-        <w:pStyle w:val="NormalWeb"/>
-        <w:shd w:val="clear" w:color="auto" w:fill="FFFFFF"/>
-        <w:spacing w:before="0" w:beforeAutospacing="0" w:after="150" w:afterAutospacing="0"/>
-        <w:jc w:val="center"/>
-        <w:rPr>
-          <w:rFonts w:ascii="Helvetica" w:hAnsi="Helvetica"/>
-          <w:color w:val="000000"/>
-        </w:rPr>
-      </w:pPr>
-    </w:p>
-    <w:p>
-      <w:pPr>
-        <w:pStyle w:val="NormalWeb"/>
-        <w:shd w:val="clear" w:color="auto" w:fill="FFFFFF"/>
-        <w:spacing w:before="0" w:beforeAutospacing="0" w:after="150" w:afterAutospacing="0"/>
-        <w:rPr>
-          <w:rFonts w:ascii="Helvetica" w:hAnsi="Helvetica"/>
-          <w:color w:val="000000"/>
-        </w:rPr>
-      </w:pPr>
+      <w:bookmarkStart w:id="0" w:name="_GoBack"/>
       <w:r>
         <w:rPr>
           <w:rFonts w:ascii="Helvetica" w:hAnsi="Helvetica"/>
           <w:noProof/>
           <w:color w:val="000000"/>
         </w:rPr>
+        <w:lastRenderedPageBreak/>
         <w:drawing>
-          <wp:inline distT="0" distB="0" distL="0" distR="0" wp14:anchorId="607EE018" wp14:editId="2A3BDD67">
-            <wp:extent cx="5731510" cy="7324725"/>
-            <wp:effectExtent l="0" t="0" r="2540" b="9525"/>
-            <wp:docPr id="10" name="Picture 10"/>
+          <wp:inline distT="0" distB="0" distL="0" distR="0" wp14:anchorId="289FC522" wp14:editId="56D11B50">
+            <wp:extent cx="6466901" cy="10441596"/>
+            <wp:effectExtent l="0" t="0" r="0" b="0"/>
+            <wp:docPr id="4" name="Picture 4"/>
             <wp:cNvGraphicFramePr>
               <a:graphicFrameLocks xmlns:a="http://schemas.openxmlformats.org/drawingml/2006/main" noChangeAspect="1"/>
             </wp:cNvGraphicFramePr>
@@ -6769,11 +6738,11 @@
               <a:graphicData uri="http://schemas.openxmlformats.org/drawingml/2006/picture">
                 <pic:pic xmlns:pic="http://schemas.openxmlformats.org/drawingml/2006/picture">
                   <pic:nvPicPr>
-                    <pic:cNvPr id="10" name="activitydiagramFirstChanceSaloon.jpg"/>
+                    <pic:cNvPr id="4" name="Full_activity_diagram_FirstChanceSaloon.png"/>
                     <pic:cNvPicPr/>
                   </pic:nvPicPr>
                   <pic:blipFill>
-                    <a:blip r:embed="rId9">
+                    <a:blip r:embed="rId9" cstate="print">
                       <a:extLst>
                         <a:ext uri="{28A0092B-C50C-407E-A947-70E740481C1C}">
                           <a14:useLocalDpi xmlns:a14="http://schemas.microsoft.com/office/drawing/2010/main" val="0"/>
@@ -6787,7 +6756,7 @@
                   <pic:spPr>
                     <a:xfrm>
                       <a:off x="0" y="0"/>
-                      <a:ext cx="5731510" cy="7324725"/>
+                      <a:ext cx="6500256" cy="10495452"/>
                     </a:xfrm>
                     <a:prstGeom prst="rect">
                       <a:avLst/>
@@ -6799,6 +6768,7 @@
           </wp:inline>
         </w:drawing>
       </w:r>
+      <w:bookmarkEnd w:id="0"/>
     </w:p>
     <w:p>
       <w:pPr>
@@ -6810,31 +6780,6 @@
           <w:color w:val="000000"/>
         </w:rPr>
       </w:pPr>
-      <w:r>
-        <w:rPr>
-          <w:rFonts w:ascii="Helvetica" w:hAnsi="Helvetica"/>
-          <w:color w:val="000000"/>
-        </w:rPr>
-        <w:t> </w:t>
-      </w:r>
-    </w:p>
-    <w:p>
-      <w:pPr>
-        <w:rPr>
-          <w:rFonts w:ascii="Helvetica" w:eastAsia="Times New Roman" w:hAnsi="Helvetica" w:cs="Times New Roman"/>
-          <w:color w:val="000000"/>
-          <w:sz w:val="24"/>
-          <w:szCs w:val="24"/>
-          <w:lang w:eastAsia="ja-JP"/>
-        </w:rPr>
-      </w:pPr>
-      <w:r>
-        <w:rPr>
-          <w:rFonts w:ascii="Helvetica" w:hAnsi="Helvetica"/>
-          <w:color w:val="000000"/>
-        </w:rPr>
-        <w:br w:type="page"/>
-      </w:r>
     </w:p>
     <w:p>
       <w:pPr>
@@ -6900,8 +6845,8 @@
         <w:tblLook w:val="04A0" w:firstRow="1" w:lastRow="0" w:firstColumn="1" w:lastColumn="0" w:noHBand="0" w:noVBand="1"/>
       </w:tblPr>
       <w:tblGrid>
-        <w:gridCol w:w="2249"/>
-        <w:gridCol w:w="6761"/>
+        <w:gridCol w:w="2250"/>
+        <w:gridCol w:w="6765"/>
       </w:tblGrid>
       <w:tr>
         <w:tc>
@@ -7631,8 +7576,8 @@
         <w:tblLook w:val="04A0" w:firstRow="1" w:lastRow="0" w:firstColumn="1" w:lastColumn="0" w:noHBand="0" w:noVBand="1"/>
       </w:tblPr>
       <w:tblGrid>
-        <w:gridCol w:w="2249"/>
-        <w:gridCol w:w="6761"/>
+        <w:gridCol w:w="2250"/>
+        <w:gridCol w:w="6765"/>
       </w:tblGrid>
       <w:tr>
         <w:tc>
@@ -8071,7 +8016,6 @@
                 <w:rFonts w:ascii="Helvetica" w:hAnsi="Helvetica"/>
                 <w:color w:val="000000"/>
               </w:rPr>
-              <w:lastRenderedPageBreak/>
               <w:t>I can sort the list by different headings</w:t>
             </w:r>
           </w:p>
@@ -8089,6 +8033,7 @@
                 <w:rFonts w:ascii="Helvetica" w:hAnsi="Helvetica"/>
                 <w:color w:val="000000"/>
               </w:rPr>
+              <w:lastRenderedPageBreak/>
               <w:t> </w:t>
             </w:r>
           </w:p>
@@ -8167,8 +8112,8 @@
         <w:tblLook w:val="04A0" w:firstRow="1" w:lastRow="0" w:firstColumn="1" w:lastColumn="0" w:noHBand="0" w:noVBand="1"/>
       </w:tblPr>
       <w:tblGrid>
-        <w:gridCol w:w="2249"/>
-        <w:gridCol w:w="6761"/>
+        <w:gridCol w:w="2250"/>
+        <w:gridCol w:w="6765"/>
       </w:tblGrid>
       <w:tr>
         <w:tc>
@@ -8675,8 +8620,8 @@
         <w:tblLook w:val="04A0" w:firstRow="1" w:lastRow="0" w:firstColumn="1" w:lastColumn="0" w:noHBand="0" w:noVBand="1"/>
       </w:tblPr>
       <w:tblGrid>
-        <w:gridCol w:w="2249"/>
-        <w:gridCol w:w="6761"/>
+        <w:gridCol w:w="2250"/>
+        <w:gridCol w:w="6765"/>
       </w:tblGrid>
       <w:tr>
         <w:tc>
@@ -9173,528 +9118,6 @@
         </w:tc>
       </w:tr>
     </w:tbl>
-    <w:p>
-      <w:pPr>
-        <w:pStyle w:val="NormalWeb"/>
-        <w:shd w:val="clear" w:color="auto" w:fill="FFFFFF"/>
-        <w:spacing w:before="0" w:beforeAutospacing="0" w:after="150" w:afterAutospacing="0"/>
-        <w:rPr>
-          <w:rFonts w:ascii="Helvetica" w:hAnsi="Helvetica"/>
-          <w:color w:val="000000"/>
-        </w:rPr>
-      </w:pPr>
-      <w:r>
-        <w:rPr>
-          <w:rFonts w:ascii="Helvetica" w:hAnsi="Helvetica"/>
-          <w:color w:val="000000"/>
-        </w:rPr>
-        <w:lastRenderedPageBreak/>
-        <w:t> </w:t>
-      </w:r>
-    </w:p>
-    <w:tbl>
-      <w:tblPr>
-        <w:tblW w:w="0" w:type="auto"/>
-        <w:tblBorders>
-          <w:top w:val="outset" w:sz="6" w:space="0" w:color="auto"/>
-          <w:left w:val="outset" w:sz="6" w:space="0" w:color="auto"/>
-          <w:bottom w:val="outset" w:sz="6" w:space="0" w:color="auto"/>
-          <w:right w:val="outset" w:sz="6" w:space="0" w:color="auto"/>
-        </w:tblBorders>
-        <w:shd w:val="clear" w:color="auto" w:fill="FFFFFF"/>
-        <w:tblCellMar>
-          <w:left w:w="0" w:type="dxa"/>
-          <w:right w:w="0" w:type="dxa"/>
-        </w:tblCellMar>
-        <w:tblLook w:val="04A0" w:firstRow="1" w:lastRow="0" w:firstColumn="1" w:lastColumn="0" w:noHBand="0" w:noVBand="1"/>
-      </w:tblPr>
-      <w:tblGrid>
-        <w:gridCol w:w="2249"/>
-        <w:gridCol w:w="6761"/>
-      </w:tblGrid>
-      <w:tr>
-        <w:tc>
-          <w:tcPr>
-            <w:tcW w:w="2250" w:type="dxa"/>
-            <w:tcBorders>
-              <w:top w:val="outset" w:sz="6" w:space="0" w:color="auto"/>
-              <w:left w:val="outset" w:sz="6" w:space="0" w:color="auto"/>
-              <w:bottom w:val="outset" w:sz="6" w:space="0" w:color="auto"/>
-              <w:right w:val="outset" w:sz="6" w:space="0" w:color="auto"/>
-            </w:tcBorders>
-            <w:shd w:val="clear" w:color="auto" w:fill="FFFFFF"/>
-            <w:hideMark/>
-          </w:tcPr>
-          <w:p>
-            <w:pPr>
-              <w:pStyle w:val="NormalWeb"/>
-              <w:spacing w:before="0" w:beforeAutospacing="0" w:after="150" w:afterAutospacing="0"/>
-              <w:rPr>
-                <w:rFonts w:ascii="Helvetica" w:hAnsi="Helvetica"/>
-                <w:color w:val="000000"/>
-              </w:rPr>
-            </w:pPr>
-            <w:r>
-              <w:rPr>
-                <w:rStyle w:val="Emphasis"/>
-                <w:rFonts w:ascii="Helvetica" w:hAnsi="Helvetica"/>
-                <w:color w:val="000000"/>
-              </w:rPr>
-              <w:t>Process #</w:t>
-            </w:r>
-          </w:p>
-        </w:tc>
-        <w:tc>
-          <w:tcPr>
-            <w:tcW w:w="2250" w:type="dxa"/>
-            <w:tcBorders>
-              <w:top w:val="outset" w:sz="6" w:space="0" w:color="auto"/>
-              <w:left w:val="outset" w:sz="6" w:space="0" w:color="auto"/>
-              <w:bottom w:val="outset" w:sz="6" w:space="0" w:color="auto"/>
-              <w:right w:val="outset" w:sz="6" w:space="0" w:color="auto"/>
-            </w:tcBorders>
-            <w:shd w:val="clear" w:color="auto" w:fill="FFFFFF"/>
-            <w:hideMark/>
-          </w:tcPr>
-          <w:p>
-            <w:pPr>
-              <w:pStyle w:val="NormalWeb"/>
-              <w:spacing w:before="0" w:beforeAutospacing="0" w:after="150" w:afterAutospacing="0"/>
-              <w:rPr>
-                <w:rFonts w:ascii="Helvetica" w:hAnsi="Helvetica"/>
-                <w:color w:val="000000"/>
-              </w:rPr>
-            </w:pPr>
-            <w:r>
-              <w:rPr>
-                <w:rStyle w:val="Strong"/>
-                <w:rFonts w:ascii="Helvetica" w:hAnsi="Helvetica"/>
-                <w:color w:val="000000"/>
-              </w:rPr>
-              <w:t>5</w:t>
-            </w:r>
-          </w:p>
-        </w:tc>
-      </w:tr>
-      <w:tr>
-        <w:tc>
-          <w:tcPr>
-            <w:tcW w:w="2250" w:type="dxa"/>
-            <w:tcBorders>
-              <w:top w:val="outset" w:sz="6" w:space="0" w:color="auto"/>
-              <w:left w:val="outset" w:sz="6" w:space="0" w:color="auto"/>
-              <w:bottom w:val="outset" w:sz="6" w:space="0" w:color="auto"/>
-              <w:right w:val="outset" w:sz="6" w:space="0" w:color="auto"/>
-            </w:tcBorders>
-            <w:shd w:val="clear" w:color="auto" w:fill="FFFFFF"/>
-            <w:hideMark/>
-          </w:tcPr>
-          <w:p>
-            <w:pPr>
-              <w:pStyle w:val="NormalWeb"/>
-              <w:spacing w:before="0" w:beforeAutospacing="0" w:after="150" w:afterAutospacing="0"/>
-              <w:rPr>
-                <w:rFonts w:ascii="Helvetica" w:hAnsi="Helvetica"/>
-                <w:color w:val="000000"/>
-              </w:rPr>
-            </w:pPr>
-            <w:r>
-              <w:rPr>
-                <w:rStyle w:val="Emphasis"/>
-                <w:rFonts w:ascii="Helvetica" w:hAnsi="Helvetica"/>
-                <w:color w:val="000000"/>
-              </w:rPr>
-              <w:t>Title</w:t>
-            </w:r>
-          </w:p>
-        </w:tc>
-        <w:tc>
-          <w:tcPr>
-            <w:tcW w:w="2250" w:type="dxa"/>
-            <w:tcBorders>
-              <w:top w:val="outset" w:sz="6" w:space="0" w:color="auto"/>
-              <w:left w:val="outset" w:sz="6" w:space="0" w:color="auto"/>
-              <w:bottom w:val="outset" w:sz="6" w:space="0" w:color="auto"/>
-              <w:right w:val="outset" w:sz="6" w:space="0" w:color="auto"/>
-            </w:tcBorders>
-            <w:shd w:val="clear" w:color="auto" w:fill="FFFFFF"/>
-            <w:hideMark/>
-          </w:tcPr>
-          <w:p>
-            <w:pPr>
-              <w:rPr>
-                <w:rFonts w:ascii="Helvetica" w:hAnsi="Helvetica"/>
-                <w:color w:val="000000"/>
-              </w:rPr>
-            </w:pPr>
-            <w:r>
-              <w:rPr>
-                <w:rFonts w:ascii="Helvetica" w:hAnsi="Helvetica"/>
-                <w:color w:val="000000"/>
-              </w:rPr>
-              <w:t>List of invitations from other user</w:t>
-            </w:r>
-          </w:p>
-        </w:tc>
-      </w:tr>
-      <w:tr>
-        <w:tc>
-          <w:tcPr>
-            <w:tcW w:w="2250" w:type="dxa"/>
-            <w:tcBorders>
-              <w:top w:val="outset" w:sz="6" w:space="0" w:color="auto"/>
-              <w:left w:val="outset" w:sz="6" w:space="0" w:color="auto"/>
-              <w:bottom w:val="outset" w:sz="6" w:space="0" w:color="auto"/>
-              <w:right w:val="outset" w:sz="6" w:space="0" w:color="auto"/>
-            </w:tcBorders>
-            <w:shd w:val="clear" w:color="auto" w:fill="FFFFFF"/>
-            <w:hideMark/>
-          </w:tcPr>
-          <w:p>
-            <w:pPr>
-              <w:pStyle w:val="NormalWeb"/>
-              <w:spacing w:before="0" w:beforeAutospacing="0" w:after="150" w:afterAutospacing="0"/>
-              <w:rPr>
-                <w:rFonts w:ascii="Helvetica" w:hAnsi="Helvetica"/>
-                <w:color w:val="000000"/>
-              </w:rPr>
-            </w:pPr>
-            <w:r>
-              <w:rPr>
-                <w:rStyle w:val="Emphasis"/>
-                <w:rFonts w:ascii="Helvetica" w:hAnsi="Helvetica"/>
-                <w:color w:val="000000"/>
-              </w:rPr>
-              <w:t>Brief Description</w:t>
-            </w:r>
-          </w:p>
-        </w:tc>
-        <w:tc>
-          <w:tcPr>
-            <w:tcW w:w="6765" w:type="dxa"/>
-            <w:tcBorders>
-              <w:top w:val="outset" w:sz="6" w:space="0" w:color="auto"/>
-              <w:left w:val="outset" w:sz="6" w:space="0" w:color="auto"/>
-              <w:bottom w:val="outset" w:sz="6" w:space="0" w:color="auto"/>
-              <w:right w:val="outset" w:sz="6" w:space="0" w:color="auto"/>
-            </w:tcBorders>
-            <w:shd w:val="clear" w:color="auto" w:fill="FFFFFF"/>
-            <w:hideMark/>
-          </w:tcPr>
-          <w:p>
-            <w:pPr>
-              <w:pStyle w:val="NormalWeb"/>
-              <w:spacing w:before="0" w:beforeAutospacing="0" w:after="150" w:afterAutospacing="0"/>
-              <w:rPr>
-                <w:rFonts w:ascii="Helvetica" w:hAnsi="Helvetica"/>
-                <w:color w:val="000000"/>
-              </w:rPr>
-            </w:pPr>
-            <w:r>
-              <w:rPr>
-                <w:rFonts w:ascii="Helvetica" w:hAnsi="Helvetica"/>
-                <w:color w:val="000000"/>
-              </w:rPr>
-              <w:t>To be able to see a list of requests from other users</w:t>
-            </w:r>
-          </w:p>
-        </w:tc>
-      </w:tr>
-      <w:tr>
-        <w:tc>
-          <w:tcPr>
-            <w:tcW w:w="2250" w:type="dxa"/>
-            <w:tcBorders>
-              <w:top w:val="outset" w:sz="6" w:space="0" w:color="auto"/>
-              <w:left w:val="outset" w:sz="6" w:space="0" w:color="auto"/>
-              <w:bottom w:val="outset" w:sz="6" w:space="0" w:color="auto"/>
-              <w:right w:val="outset" w:sz="6" w:space="0" w:color="auto"/>
-            </w:tcBorders>
-            <w:shd w:val="clear" w:color="auto" w:fill="FFFFFF"/>
-            <w:hideMark/>
-          </w:tcPr>
-          <w:p>
-            <w:pPr>
-              <w:pStyle w:val="NormalWeb"/>
-              <w:spacing w:before="0" w:beforeAutospacing="0" w:after="150" w:afterAutospacing="0"/>
-              <w:rPr>
-                <w:rFonts w:ascii="Helvetica" w:hAnsi="Helvetica"/>
-                <w:color w:val="000000"/>
-              </w:rPr>
-            </w:pPr>
-            <w:r>
-              <w:rPr>
-                <w:rStyle w:val="Emphasis"/>
-                <w:rFonts w:ascii="Helvetica" w:hAnsi="Helvetica"/>
-                <w:color w:val="000000"/>
-              </w:rPr>
-              <w:t>Inputs</w:t>
-            </w:r>
-          </w:p>
-        </w:tc>
-        <w:tc>
-          <w:tcPr>
-            <w:tcW w:w="6765" w:type="dxa"/>
-            <w:tcBorders>
-              <w:top w:val="outset" w:sz="6" w:space="0" w:color="auto"/>
-              <w:left w:val="outset" w:sz="6" w:space="0" w:color="auto"/>
-              <w:bottom w:val="outset" w:sz="6" w:space="0" w:color="auto"/>
-              <w:right w:val="outset" w:sz="6" w:space="0" w:color="auto"/>
-            </w:tcBorders>
-            <w:shd w:val="clear" w:color="auto" w:fill="FFFFFF"/>
-            <w:hideMark/>
-          </w:tcPr>
-          <w:p>
-            <w:pPr>
-              <w:pStyle w:val="NormalWeb"/>
-              <w:spacing w:before="0" w:beforeAutospacing="0" w:after="150" w:afterAutospacing="0"/>
-              <w:rPr>
-                <w:rFonts w:ascii="Helvetica" w:hAnsi="Helvetica"/>
-                <w:color w:val="000000"/>
-              </w:rPr>
-            </w:pPr>
-            <w:r>
-              <w:rPr>
-                <w:rFonts w:ascii="Helvetica" w:hAnsi="Helvetica"/>
-                <w:color w:val="000000"/>
-              </w:rPr>
-              <w:t>I need to see potential partners who are interested in meeting me</w:t>
-            </w:r>
-          </w:p>
-        </w:tc>
-      </w:tr>
-      <w:tr>
-        <w:tc>
-          <w:tcPr>
-            <w:tcW w:w="2250" w:type="dxa"/>
-            <w:tcBorders>
-              <w:top w:val="outset" w:sz="6" w:space="0" w:color="auto"/>
-              <w:left w:val="outset" w:sz="6" w:space="0" w:color="auto"/>
-              <w:bottom w:val="outset" w:sz="6" w:space="0" w:color="auto"/>
-              <w:right w:val="outset" w:sz="6" w:space="0" w:color="auto"/>
-            </w:tcBorders>
-            <w:shd w:val="clear" w:color="auto" w:fill="FFFFFF"/>
-            <w:hideMark/>
-          </w:tcPr>
-          <w:p>
-            <w:pPr>
-              <w:pStyle w:val="NormalWeb"/>
-              <w:spacing w:before="0" w:beforeAutospacing="0" w:after="150" w:afterAutospacing="0"/>
-              <w:rPr>
-                <w:rFonts w:ascii="Helvetica" w:hAnsi="Helvetica"/>
-                <w:color w:val="000000"/>
-              </w:rPr>
-            </w:pPr>
-            <w:r>
-              <w:rPr>
-                <w:rStyle w:val="Emphasis"/>
-                <w:rFonts w:ascii="Helvetica" w:hAnsi="Helvetica"/>
-                <w:color w:val="000000"/>
-              </w:rPr>
-              <w:t>Detailed Description</w:t>
-            </w:r>
-          </w:p>
-        </w:tc>
-        <w:tc>
-          <w:tcPr>
-            <w:tcW w:w="6765" w:type="dxa"/>
-            <w:tcBorders>
-              <w:top w:val="outset" w:sz="6" w:space="0" w:color="auto"/>
-              <w:left w:val="outset" w:sz="6" w:space="0" w:color="auto"/>
-              <w:bottom w:val="outset" w:sz="6" w:space="0" w:color="auto"/>
-              <w:right w:val="outset" w:sz="6" w:space="0" w:color="auto"/>
-            </w:tcBorders>
-            <w:shd w:val="clear" w:color="auto" w:fill="FFFFFF"/>
-            <w:hideMark/>
-          </w:tcPr>
-          <w:p>
-            <w:pPr>
-              <w:numPr>
-                <w:ilvl w:val="0"/>
-                <w:numId w:val="13"/>
-              </w:numPr>
-              <w:spacing w:before="100" w:beforeAutospacing="1" w:after="100" w:afterAutospacing="1" w:line="300" w:lineRule="atLeast"/>
-              <w:ind w:left="375"/>
-              <w:rPr>
-                <w:rFonts w:ascii="Helvetica" w:hAnsi="Helvetica"/>
-                <w:color w:val="000000"/>
-              </w:rPr>
-            </w:pPr>
-            <w:r>
-              <w:rPr>
-                <w:rFonts w:ascii="Helvetica" w:hAnsi="Helvetica"/>
-                <w:color w:val="000000"/>
-              </w:rPr>
-              <w:t>List of requests are visible and my match ranking is included</w:t>
-            </w:r>
-          </w:p>
-          <w:p>
-            <w:pPr>
-              <w:numPr>
-                <w:ilvl w:val="0"/>
-                <w:numId w:val="13"/>
-              </w:numPr>
-              <w:spacing w:before="100" w:beforeAutospacing="1" w:after="100" w:afterAutospacing="1" w:line="300" w:lineRule="atLeast"/>
-              <w:ind w:left="375"/>
-              <w:rPr>
-                <w:rFonts w:ascii="Helvetica" w:hAnsi="Helvetica"/>
-                <w:color w:val="000000"/>
-              </w:rPr>
-            </w:pPr>
-            <w:r>
-              <w:rPr>
-                <w:rFonts w:ascii="Helvetica" w:hAnsi="Helvetica"/>
-                <w:color w:val="000000"/>
-              </w:rPr>
-              <w:t>I can Like, "</w:t>
-            </w:r>
-            <w:proofErr w:type="spellStart"/>
-            <w:r>
-              <w:rPr>
-                <w:rFonts w:ascii="Helvetica" w:hAnsi="Helvetica"/>
-                <w:color w:val="000000"/>
-              </w:rPr>
-              <w:t>SuperLike</w:t>
-            </w:r>
-            <w:proofErr w:type="spellEnd"/>
-            <w:r>
-              <w:rPr>
-                <w:rFonts w:ascii="Helvetica" w:hAnsi="Helvetica"/>
-                <w:color w:val="000000"/>
-              </w:rPr>
-              <w:t>" or Goodbye or request additional information</w:t>
-            </w:r>
-          </w:p>
-          <w:p>
-            <w:pPr>
-              <w:numPr>
-                <w:ilvl w:val="0"/>
-                <w:numId w:val="13"/>
-              </w:numPr>
-              <w:spacing w:before="100" w:beforeAutospacing="1" w:after="100" w:afterAutospacing="1" w:line="300" w:lineRule="atLeast"/>
-              <w:ind w:left="375"/>
-              <w:rPr>
-                <w:rFonts w:ascii="Helvetica" w:hAnsi="Helvetica"/>
-                <w:color w:val="000000"/>
-              </w:rPr>
-            </w:pPr>
-            <w:r>
-              <w:rPr>
-                <w:rFonts w:ascii="Helvetica" w:hAnsi="Helvetica"/>
-                <w:color w:val="000000"/>
-              </w:rPr>
-              <w:t>When I receive a request, that person can see a limited set of details from my profile</w:t>
-            </w:r>
-          </w:p>
-          <w:p>
-            <w:pPr>
-              <w:numPr>
-                <w:ilvl w:val="0"/>
-                <w:numId w:val="13"/>
-              </w:numPr>
-              <w:spacing w:before="100" w:beforeAutospacing="1" w:after="100" w:afterAutospacing="1" w:line="300" w:lineRule="atLeast"/>
-              <w:ind w:left="375"/>
-              <w:rPr>
-                <w:rFonts w:ascii="Helvetica" w:hAnsi="Helvetica"/>
-                <w:color w:val="000000"/>
-              </w:rPr>
-            </w:pPr>
-            <w:r>
-              <w:rPr>
-                <w:rFonts w:ascii="Helvetica" w:hAnsi="Helvetica"/>
-                <w:color w:val="000000"/>
-              </w:rPr>
-              <w:t>If I accept a request, I can see more information on the user</w:t>
-            </w:r>
-          </w:p>
-        </w:tc>
-      </w:tr>
-      <w:tr>
-        <w:tc>
-          <w:tcPr>
-            <w:tcW w:w="2250" w:type="dxa"/>
-            <w:tcBorders>
-              <w:top w:val="outset" w:sz="6" w:space="0" w:color="auto"/>
-              <w:left w:val="outset" w:sz="6" w:space="0" w:color="auto"/>
-              <w:bottom w:val="outset" w:sz="6" w:space="0" w:color="auto"/>
-              <w:right w:val="outset" w:sz="6" w:space="0" w:color="auto"/>
-            </w:tcBorders>
-            <w:shd w:val="clear" w:color="auto" w:fill="FFFFFF"/>
-            <w:hideMark/>
-          </w:tcPr>
-          <w:p>
-            <w:pPr>
-              <w:pStyle w:val="NormalWeb"/>
-              <w:spacing w:before="0" w:beforeAutospacing="0" w:after="150" w:afterAutospacing="0"/>
-              <w:rPr>
-                <w:rFonts w:ascii="Helvetica" w:hAnsi="Helvetica"/>
-                <w:color w:val="000000"/>
-              </w:rPr>
-            </w:pPr>
-            <w:r>
-              <w:rPr>
-                <w:rStyle w:val="Emphasis"/>
-                <w:rFonts w:ascii="Helvetica" w:hAnsi="Helvetica"/>
-                <w:color w:val="000000"/>
-              </w:rPr>
-              <w:t>Output</w:t>
-            </w:r>
-          </w:p>
-        </w:tc>
-        <w:tc>
-          <w:tcPr>
-            <w:tcW w:w="6765" w:type="dxa"/>
-            <w:tcBorders>
-              <w:top w:val="outset" w:sz="6" w:space="0" w:color="auto"/>
-              <w:left w:val="outset" w:sz="6" w:space="0" w:color="auto"/>
-              <w:bottom w:val="outset" w:sz="6" w:space="0" w:color="auto"/>
-              <w:right w:val="outset" w:sz="6" w:space="0" w:color="auto"/>
-            </w:tcBorders>
-            <w:shd w:val="clear" w:color="auto" w:fill="FFFFFF"/>
-            <w:hideMark/>
-          </w:tcPr>
-          <w:p>
-            <w:pPr>
-              <w:numPr>
-                <w:ilvl w:val="0"/>
-                <w:numId w:val="14"/>
-              </w:numPr>
-              <w:spacing w:before="100" w:beforeAutospacing="1" w:after="100" w:afterAutospacing="1" w:line="300" w:lineRule="atLeast"/>
-              <w:ind w:left="375"/>
-              <w:rPr>
-                <w:rFonts w:ascii="Helvetica" w:hAnsi="Helvetica"/>
-                <w:color w:val="000000"/>
-              </w:rPr>
-            </w:pPr>
-            <w:r>
-              <w:rPr>
-                <w:rFonts w:ascii="Helvetica" w:hAnsi="Helvetica"/>
-                <w:color w:val="000000"/>
-              </w:rPr>
-              <w:t>Managed requests from other users</w:t>
-            </w:r>
-          </w:p>
-        </w:tc>
-      </w:tr>
-    </w:tbl>
-    <w:p>
-      <w:pPr>
-        <w:pStyle w:val="NormalWeb"/>
-        <w:shd w:val="clear" w:color="auto" w:fill="FFFFFF"/>
-        <w:spacing w:before="0" w:beforeAutospacing="0" w:after="150" w:afterAutospacing="0"/>
-        <w:rPr>
-          <w:rFonts w:ascii="Helvetica" w:hAnsi="Helvetica"/>
-          <w:color w:val="000000"/>
-        </w:rPr>
-      </w:pPr>
-      <w:r>
-        <w:rPr>
-          <w:rFonts w:ascii="Helvetica" w:hAnsi="Helvetica"/>
-          <w:color w:val="000000"/>
-        </w:rPr>
-        <w:t> </w:t>
-      </w:r>
-    </w:p>
     <w:p>
       <w:pPr>
         <w:pStyle w:val="NormalWeb"/>
@@ -9730,8 +9153,8 @@
         <w:tblLook w:val="04A0" w:firstRow="1" w:lastRow="0" w:firstColumn="1" w:lastColumn="0" w:noHBand="0" w:noVBand="1"/>
       </w:tblPr>
       <w:tblGrid>
-        <w:gridCol w:w="2249"/>
-        <w:gridCol w:w="6761"/>
+        <w:gridCol w:w="2250"/>
+        <w:gridCol w:w="6765"/>
       </w:tblGrid>
       <w:tr>
         <w:tc>
@@ -9792,7 +9215,7 @@
                 <w:rFonts w:ascii="Helvetica" w:hAnsi="Helvetica"/>
                 <w:color w:val="000000"/>
               </w:rPr>
-              <w:t>6</w:t>
+              <w:t>5</w:t>
             </w:r>
           </w:p>
         </w:tc>
@@ -9843,19 +9266,17 @@
           </w:tcPr>
           <w:p>
             <w:pPr>
-              <w:pStyle w:val="NormalWeb"/>
-              <w:spacing w:before="0" w:beforeAutospacing="0" w:after="150" w:afterAutospacing="0"/>
-              <w:rPr>
-                <w:rFonts w:ascii="Helvetica" w:hAnsi="Helvetica"/>
-                <w:color w:val="000000"/>
-              </w:rPr>
-            </w:pPr>
-            <w:r>
-              <w:rPr>
-                <w:rFonts w:ascii="Helvetica" w:hAnsi="Helvetica"/>
-                <w:color w:val="000000"/>
-              </w:rPr>
-              <w:t>System Administrator privileges</w:t>
+              <w:rPr>
+                <w:rFonts w:ascii="Helvetica" w:hAnsi="Helvetica"/>
+                <w:color w:val="000000"/>
+              </w:rPr>
+            </w:pPr>
+            <w:r>
+              <w:rPr>
+                <w:rFonts w:ascii="Helvetica" w:hAnsi="Helvetica"/>
+                <w:color w:val="000000"/>
+              </w:rPr>
+              <w:t>List of invitations from other user</w:t>
             </w:r>
           </w:p>
         </w:tc>
@@ -9888,6 +9309,7 @@
                 <w:rFonts w:ascii="Helvetica" w:hAnsi="Helvetica"/>
                 <w:color w:val="000000"/>
               </w:rPr>
+              <w:lastRenderedPageBreak/>
               <w:t>Brief Description</w:t>
             </w:r>
           </w:p>
@@ -9918,7 +9340,7 @@
                 <w:rFonts w:ascii="Helvetica" w:hAnsi="Helvetica"/>
                 <w:color w:val="000000"/>
               </w:rPr>
-              <w:t>To be able to oversee communications between users and block illegal or explicit content.</w:t>
+              <w:t>To be able to see a list of requests from other users</w:t>
             </w:r>
           </w:p>
         </w:tc>
@@ -9981,7 +9403,7 @@
                 <w:rFonts w:ascii="Helvetica" w:hAnsi="Helvetica"/>
                 <w:color w:val="000000"/>
               </w:rPr>
-              <w:t>The web site has a duty of care to their users</w:t>
+              <w:t>I need to see potential partners who are interested in meeting me</w:t>
             </w:r>
           </w:p>
         </w:tc>
@@ -10014,7 +9436,7 @@
                 <w:rFonts w:ascii="Helvetica" w:hAnsi="Helvetica"/>
                 <w:color w:val="000000"/>
               </w:rPr>
-              <w:t>Detailed Descriptions</w:t>
+              <w:t>Detailed Description</w:t>
             </w:r>
           </w:p>
         </w:tc>
@@ -10034,7 +9456,7 @@
             <w:pPr>
               <w:numPr>
                 <w:ilvl w:val="0"/>
-                <w:numId w:val="15"/>
+                <w:numId w:val="13"/>
               </w:numPr>
               <w:spacing w:before="100" w:beforeAutospacing="1" w:after="100" w:afterAutospacing="1" w:line="300" w:lineRule="atLeast"/>
               <w:ind w:left="375"/>
@@ -10048,14 +9470,14 @@
                 <w:rFonts w:ascii="Helvetica" w:hAnsi="Helvetica"/>
                 <w:color w:val="000000"/>
               </w:rPr>
-              <w:t>A black list of words is maintained</w:t>
+              <w:t>List of requests are visible and my match ranking is included</w:t>
             </w:r>
           </w:p>
           <w:p>
             <w:pPr>
               <w:numPr>
                 <w:ilvl w:val="0"/>
-                <w:numId w:val="15"/>
+                <w:numId w:val="13"/>
               </w:numPr>
               <w:spacing w:before="100" w:beforeAutospacing="1" w:after="100" w:afterAutospacing="1" w:line="300" w:lineRule="atLeast"/>
               <w:ind w:left="375"/>
@@ -10069,14 +9491,30 @@
                 <w:rFonts w:ascii="Helvetica" w:hAnsi="Helvetica"/>
                 <w:color w:val="000000"/>
               </w:rPr>
-              <w:t>Content containing black listed words is automatically blocked</w:t>
+              <w:t>I can Like, "</w:t>
+            </w:r>
+            <w:proofErr w:type="spellStart"/>
+            <w:r>
+              <w:rPr>
+                <w:rFonts w:ascii="Helvetica" w:hAnsi="Helvetica"/>
+                <w:color w:val="000000"/>
+              </w:rPr>
+              <w:t>SuperLike</w:t>
+            </w:r>
+            <w:proofErr w:type="spellEnd"/>
+            <w:r>
+              <w:rPr>
+                <w:rFonts w:ascii="Helvetica" w:hAnsi="Helvetica"/>
+                <w:color w:val="000000"/>
+              </w:rPr>
+              <w:t>" or Goodbye or request additional information</w:t>
             </w:r>
           </w:p>
           <w:p>
             <w:pPr>
               <w:numPr>
                 <w:ilvl w:val="0"/>
-                <w:numId w:val="15"/>
+                <w:numId w:val="13"/>
               </w:numPr>
               <w:spacing w:before="100" w:beforeAutospacing="1" w:after="100" w:afterAutospacing="1" w:line="300" w:lineRule="atLeast"/>
               <w:ind w:left="375"/>
@@ -10090,14 +9528,14 @@
                 <w:rFonts w:ascii="Helvetica" w:hAnsi="Helvetica"/>
                 <w:color w:val="000000"/>
               </w:rPr>
-              <w:t>The request will expire after a number of days</w:t>
+              <w:t>When I receive a request, that person can see a limited set of details from my profile</w:t>
             </w:r>
           </w:p>
           <w:p>
             <w:pPr>
               <w:numPr>
                 <w:ilvl w:val="0"/>
-                <w:numId w:val="15"/>
+                <w:numId w:val="13"/>
               </w:numPr>
               <w:spacing w:before="100" w:beforeAutospacing="1" w:after="100" w:afterAutospacing="1" w:line="300" w:lineRule="atLeast"/>
               <w:ind w:left="375"/>
@@ -10111,28 +9549,7 @@
                 <w:rFonts w:ascii="Helvetica" w:hAnsi="Helvetica"/>
                 <w:color w:val="000000"/>
               </w:rPr>
-              <w:t>Option to report inappropriate content is available to users</w:t>
-            </w:r>
-          </w:p>
-          <w:p>
-            <w:pPr>
-              <w:numPr>
-                <w:ilvl w:val="0"/>
-                <w:numId w:val="15"/>
-              </w:numPr>
-              <w:spacing w:before="100" w:beforeAutospacing="1" w:after="100" w:afterAutospacing="1" w:line="300" w:lineRule="atLeast"/>
-              <w:ind w:left="375"/>
-              <w:rPr>
-                <w:rFonts w:ascii="Helvetica" w:hAnsi="Helvetica"/>
-                <w:color w:val="000000"/>
-              </w:rPr>
-            </w:pPr>
-            <w:r>
-              <w:rPr>
-                <w:rFonts w:ascii="Helvetica" w:hAnsi="Helvetica"/>
-                <w:color w:val="000000"/>
-              </w:rPr>
-              <w:t>Option to ban users from using the site</w:t>
+              <w:t>If I accept a request, I can see more information on the user</w:t>
             </w:r>
           </w:p>
         </w:tc>
@@ -10185,7 +9602,7 @@
             <w:pPr>
               <w:numPr>
                 <w:ilvl w:val="0"/>
-                <w:numId w:val="16"/>
+                <w:numId w:val="14"/>
               </w:numPr>
               <w:spacing w:before="100" w:beforeAutospacing="1" w:after="100" w:afterAutospacing="1" w:line="300" w:lineRule="atLeast"/>
               <w:ind w:left="375"/>
@@ -10199,12 +9616,30 @@
                 <w:rFonts w:ascii="Helvetica" w:hAnsi="Helvetica"/>
                 <w:color w:val="000000"/>
               </w:rPr>
-              <w:t>A super user account is created able to perform desired actions</w:t>
+              <w:t>Managed requests from other users</w:t>
             </w:r>
           </w:p>
         </w:tc>
       </w:tr>
     </w:tbl>
+    <w:p>
+      <w:pPr>
+        <w:pStyle w:val="NormalWeb"/>
+        <w:shd w:val="clear" w:color="auto" w:fill="FFFFFF"/>
+        <w:spacing w:before="0" w:beforeAutospacing="0" w:after="150" w:afterAutospacing="0"/>
+        <w:rPr>
+          <w:rFonts w:ascii="Helvetica" w:hAnsi="Helvetica"/>
+          <w:color w:val="000000"/>
+        </w:rPr>
+      </w:pPr>
+      <w:r>
+        <w:rPr>
+          <w:rFonts w:ascii="Helvetica" w:hAnsi="Helvetica"/>
+          <w:color w:val="000000"/>
+        </w:rPr>
+        <w:t> </w:t>
+      </w:r>
+    </w:p>
     <w:p>
       <w:pPr>
         <w:pStyle w:val="NormalWeb"/>
@@ -10240,8 +9675,8 @@
         <w:tblLook w:val="04A0" w:firstRow="1" w:lastRow="0" w:firstColumn="1" w:lastColumn="0" w:noHBand="0" w:noVBand="1"/>
       </w:tblPr>
       <w:tblGrid>
-        <w:gridCol w:w="2249"/>
-        <w:gridCol w:w="6761"/>
+        <w:gridCol w:w="2250"/>
+        <w:gridCol w:w="6765"/>
       </w:tblGrid>
       <w:tr>
         <w:tc>
@@ -10302,7 +9737,7 @@
                 <w:rFonts w:ascii="Helvetica" w:hAnsi="Helvetica"/>
                 <w:color w:val="000000"/>
               </w:rPr>
-              <w:t>7</w:t>
+              <w:t>6</w:t>
             </w:r>
           </w:p>
         </w:tc>
@@ -10365,7 +9800,7 @@
                 <w:rFonts w:ascii="Helvetica" w:hAnsi="Helvetica"/>
                 <w:color w:val="000000"/>
               </w:rPr>
-              <w:t>System administrator blocking feature</w:t>
+              <w:t>System Administrator privileges</w:t>
             </w:r>
           </w:p>
         </w:tc>
@@ -10428,7 +9863,7 @@
                 <w:rFonts w:ascii="Helvetica" w:hAnsi="Helvetica"/>
                 <w:color w:val="000000"/>
               </w:rPr>
-              <w:t>Notify the system administrator of inappropriate behaviour</w:t>
+              <w:t>To be able to oversee communications between users and block illegal or explicit content.</w:t>
             </w:r>
           </w:p>
         </w:tc>
@@ -10455,16 +9890,14 @@
                 <w:color w:val="000000"/>
               </w:rPr>
             </w:pPr>
-            <w:proofErr w:type="spellStart"/>
             <w:r>
               <w:rPr>
                 <w:rStyle w:val="Emphasis"/>
                 <w:rFonts w:ascii="Helvetica" w:hAnsi="Helvetica"/>
                 <w:color w:val="000000"/>
               </w:rPr>
-              <w:t>Inpute</w:t>
-            </w:r>
-            <w:proofErr w:type="spellEnd"/>
+              <w:t>Inputs</w:t>
+            </w:r>
           </w:p>
         </w:tc>
         <w:tc>
@@ -10493,7 +9926,7 @@
                 <w:rFonts w:ascii="Helvetica" w:hAnsi="Helvetica"/>
                 <w:color w:val="000000"/>
               </w:rPr>
-              <w:t>I would like to be protected from other user’s behaviour when I take offence</w:t>
+              <w:t>The web site has a duty of care to their users</w:t>
             </w:r>
           </w:p>
         </w:tc>
@@ -10526,7 +9959,7 @@
                 <w:rFonts w:ascii="Helvetica" w:hAnsi="Helvetica"/>
                 <w:color w:val="000000"/>
               </w:rPr>
-              <w:t>Detailed Description</w:t>
+              <w:t>Detailed Descriptions</w:t>
             </w:r>
           </w:p>
         </w:tc>
@@ -10546,7 +9979,7 @@
             <w:pPr>
               <w:numPr>
                 <w:ilvl w:val="0"/>
-                <w:numId w:val="17"/>
+                <w:numId w:val="15"/>
               </w:numPr>
               <w:spacing w:before="100" w:beforeAutospacing="1" w:after="100" w:afterAutospacing="1" w:line="300" w:lineRule="atLeast"/>
               <w:ind w:left="375"/>
@@ -10560,14 +9993,14 @@
                 <w:rFonts w:ascii="Helvetica" w:hAnsi="Helvetica"/>
                 <w:color w:val="000000"/>
               </w:rPr>
-              <w:t>A notification of bad behaviour can be initiated by the user</w:t>
+              <w:t>A black list of words is maintained</w:t>
             </w:r>
           </w:p>
           <w:p>
             <w:pPr>
               <w:numPr>
                 <w:ilvl w:val="0"/>
-                <w:numId w:val="17"/>
+                <w:numId w:val="15"/>
               </w:numPr>
               <w:spacing w:before="100" w:beforeAutospacing="1" w:after="100" w:afterAutospacing="1" w:line="300" w:lineRule="atLeast"/>
               <w:ind w:left="375"/>
@@ -10581,7 +10014,70 @@
                 <w:rFonts w:ascii="Helvetica" w:hAnsi="Helvetica"/>
                 <w:color w:val="000000"/>
               </w:rPr>
-              <w:t>The user is notified of the actions taken by the administrator</w:t>
+              <w:t>Content containing black listed words is automatically blocked</w:t>
+            </w:r>
+          </w:p>
+          <w:p>
+            <w:pPr>
+              <w:numPr>
+                <w:ilvl w:val="0"/>
+                <w:numId w:val="15"/>
+              </w:numPr>
+              <w:spacing w:before="100" w:beforeAutospacing="1" w:after="100" w:afterAutospacing="1" w:line="300" w:lineRule="atLeast"/>
+              <w:ind w:left="375"/>
+              <w:rPr>
+                <w:rFonts w:ascii="Helvetica" w:hAnsi="Helvetica"/>
+                <w:color w:val="000000"/>
+              </w:rPr>
+            </w:pPr>
+            <w:r>
+              <w:rPr>
+                <w:rFonts w:ascii="Helvetica" w:hAnsi="Helvetica"/>
+                <w:color w:val="000000"/>
+              </w:rPr>
+              <w:t>The request will expire after a number of days</w:t>
+            </w:r>
+          </w:p>
+          <w:p>
+            <w:pPr>
+              <w:numPr>
+                <w:ilvl w:val="0"/>
+                <w:numId w:val="15"/>
+              </w:numPr>
+              <w:spacing w:before="100" w:beforeAutospacing="1" w:after="100" w:afterAutospacing="1" w:line="300" w:lineRule="atLeast"/>
+              <w:ind w:left="375"/>
+              <w:rPr>
+                <w:rFonts w:ascii="Helvetica" w:hAnsi="Helvetica"/>
+                <w:color w:val="000000"/>
+              </w:rPr>
+            </w:pPr>
+            <w:r>
+              <w:rPr>
+                <w:rFonts w:ascii="Helvetica" w:hAnsi="Helvetica"/>
+                <w:color w:val="000000"/>
+              </w:rPr>
+              <w:t>Option to report inappropriate content is available to users</w:t>
+            </w:r>
+          </w:p>
+          <w:p>
+            <w:pPr>
+              <w:numPr>
+                <w:ilvl w:val="0"/>
+                <w:numId w:val="15"/>
+              </w:numPr>
+              <w:spacing w:before="100" w:beforeAutospacing="1" w:after="100" w:afterAutospacing="1" w:line="300" w:lineRule="atLeast"/>
+              <w:ind w:left="375"/>
+              <w:rPr>
+                <w:rFonts w:ascii="Helvetica" w:hAnsi="Helvetica"/>
+                <w:color w:val="000000"/>
+              </w:rPr>
+            </w:pPr>
+            <w:r>
+              <w:rPr>
+                <w:rFonts w:ascii="Helvetica" w:hAnsi="Helvetica"/>
+                <w:color w:val="000000"/>
+              </w:rPr>
+              <w:t>Option to ban users from using the site</w:t>
             </w:r>
           </w:p>
         </w:tc>
@@ -10614,7 +10110,6 @@
                 <w:rFonts w:ascii="Helvetica" w:hAnsi="Helvetica"/>
                 <w:color w:val="000000"/>
               </w:rPr>
-              <w:lastRenderedPageBreak/>
               <w:t>Output</w:t>
             </w:r>
           </w:p>
@@ -10635,7 +10130,7 @@
             <w:pPr>
               <w:numPr>
                 <w:ilvl w:val="0"/>
-                <w:numId w:val="18"/>
+                <w:numId w:val="16"/>
               </w:numPr>
               <w:spacing w:before="100" w:beforeAutospacing="1" w:after="100" w:afterAutospacing="1" w:line="300" w:lineRule="atLeast"/>
               <w:ind w:left="375"/>
@@ -10649,30 +10144,12 @@
                 <w:rFonts w:ascii="Helvetica" w:hAnsi="Helvetica"/>
                 <w:color w:val="000000"/>
               </w:rPr>
-              <w:t>User blocked due to inappropriate behaviour</w:t>
+              <w:t>A super user account is created able to perform desired actions</w:t>
             </w:r>
           </w:p>
         </w:tc>
       </w:tr>
     </w:tbl>
-    <w:p>
-      <w:pPr>
-        <w:pStyle w:val="NormalWeb"/>
-        <w:shd w:val="clear" w:color="auto" w:fill="FFFFFF"/>
-        <w:spacing w:before="0" w:beforeAutospacing="0" w:after="150" w:afterAutospacing="0"/>
-        <w:rPr>
-          <w:rFonts w:ascii="Helvetica" w:hAnsi="Helvetica"/>
-          <w:color w:val="000000"/>
-        </w:rPr>
-      </w:pPr>
-      <w:r>
-        <w:rPr>
-          <w:rFonts w:ascii="Helvetica" w:hAnsi="Helvetica"/>
-          <w:color w:val="000000"/>
-        </w:rPr>
-        <w:t> </w:t>
-      </w:r>
-    </w:p>
     <w:p>
       <w:pPr>
         <w:pStyle w:val="NormalWeb"/>
@@ -10708,8 +10185,8 @@
         <w:tblLook w:val="04A0" w:firstRow="1" w:lastRow="0" w:firstColumn="1" w:lastColumn="0" w:noHBand="0" w:noVBand="1"/>
       </w:tblPr>
       <w:tblGrid>
-        <w:gridCol w:w="2249"/>
-        <w:gridCol w:w="6761"/>
+        <w:gridCol w:w="2250"/>
+        <w:gridCol w:w="6765"/>
       </w:tblGrid>
       <w:tr>
         <w:tc>
@@ -10726,13 +10203,16 @@
           </w:tcPr>
           <w:p>
             <w:pPr>
-              <w:rPr>
-                <w:rFonts w:ascii="Helvetica" w:hAnsi="Helvetica"/>
-                <w:color w:val="000000"/>
-              </w:rPr>
-            </w:pPr>
-            <w:r>
-              <w:rPr>
+              <w:pStyle w:val="NormalWeb"/>
+              <w:spacing w:before="0" w:beforeAutospacing="0" w:after="150" w:afterAutospacing="0"/>
+              <w:rPr>
+                <w:rFonts w:ascii="Helvetica" w:hAnsi="Helvetica"/>
+                <w:color w:val="000000"/>
+              </w:rPr>
+            </w:pPr>
+            <w:r>
+              <w:rPr>
+                <w:rStyle w:val="Emphasis"/>
                 <w:rFonts w:ascii="Helvetica" w:hAnsi="Helvetica"/>
                 <w:color w:val="000000"/>
               </w:rPr>
@@ -10767,7 +10247,7 @@
                 <w:rFonts w:ascii="Helvetica" w:hAnsi="Helvetica"/>
                 <w:color w:val="000000"/>
               </w:rPr>
-              <w:t>8</w:t>
+              <w:t>7</w:t>
             </w:r>
           </w:p>
         </w:tc>
@@ -10830,7 +10310,7 @@
                 <w:rFonts w:ascii="Helvetica" w:hAnsi="Helvetica"/>
                 <w:color w:val="000000"/>
               </w:rPr>
-              <w:t>System Administrator receives request to stop other users inappropriate behaviour</w:t>
+              <w:t>System administrator blocking feature</w:t>
             </w:r>
           </w:p>
         </w:tc>
@@ -10863,7 +10343,7 @@
                 <w:rFonts w:ascii="Helvetica" w:hAnsi="Helvetica"/>
                 <w:color w:val="000000"/>
               </w:rPr>
-              <w:t>Brief description</w:t>
+              <w:t>Brief Description</w:t>
             </w:r>
           </w:p>
         </w:tc>
@@ -10893,7 +10373,7 @@
                 <w:rFonts w:ascii="Helvetica" w:hAnsi="Helvetica"/>
                 <w:color w:val="000000"/>
               </w:rPr>
-              <w:t>Receive and process a notification of inappropriate behaviour from a user</w:t>
+              <w:t>Notify the system administrator of inappropriate behaviour</w:t>
             </w:r>
           </w:p>
         </w:tc>
@@ -10913,18 +10393,23 @@
           </w:tcPr>
           <w:p>
             <w:pPr>
-              <w:rPr>
-                <w:rFonts w:ascii="Helvetica" w:hAnsi="Helvetica"/>
-                <w:color w:val="000000"/>
-              </w:rPr>
-            </w:pPr>
-            <w:r>
-              <w:rPr>
-                <w:rFonts w:ascii="Helvetica" w:hAnsi="Helvetica"/>
-                <w:color w:val="000000"/>
-              </w:rPr>
-              <w:t>Inputs</w:t>
-            </w:r>
+              <w:pStyle w:val="NormalWeb"/>
+              <w:spacing w:before="0" w:beforeAutospacing="0" w:after="150" w:afterAutospacing="0"/>
+              <w:rPr>
+                <w:rFonts w:ascii="Helvetica" w:hAnsi="Helvetica"/>
+                <w:color w:val="000000"/>
+              </w:rPr>
+            </w:pPr>
+            <w:proofErr w:type="spellStart"/>
+            <w:r>
+              <w:rPr>
+                <w:rStyle w:val="Emphasis"/>
+                <w:rFonts w:ascii="Helvetica" w:hAnsi="Helvetica"/>
+                <w:color w:val="000000"/>
+              </w:rPr>
+              <w:t>Inpute</w:t>
+            </w:r>
+            <w:proofErr w:type="spellEnd"/>
           </w:p>
         </w:tc>
         <w:tc>
@@ -10953,7 +10438,7 @@
                 <w:rFonts w:ascii="Helvetica" w:hAnsi="Helvetica"/>
                 <w:color w:val="000000"/>
               </w:rPr>
-              <w:t>The web site has a duty of care to their users</w:t>
+              <w:t>I would like to be protected from other user’s behaviour when I take offence</w:t>
             </w:r>
           </w:p>
         </w:tc>
@@ -11006,7 +10491,7 @@
             <w:pPr>
               <w:numPr>
                 <w:ilvl w:val="0"/>
-                <w:numId w:val="19"/>
+                <w:numId w:val="17"/>
               </w:numPr>
               <w:spacing w:before="100" w:beforeAutospacing="1" w:after="100" w:afterAutospacing="1" w:line="300" w:lineRule="atLeast"/>
               <w:ind w:left="375"/>
@@ -11020,14 +10505,14 @@
                 <w:rFonts w:ascii="Helvetica" w:hAnsi="Helvetica"/>
                 <w:color w:val="000000"/>
               </w:rPr>
-              <w:t>Users can be temporarily blocked from logging into the system for a period of time</w:t>
+              <w:t>A notification of bad behaviour can be initiated by the user</w:t>
             </w:r>
           </w:p>
           <w:p>
             <w:pPr>
               <w:numPr>
                 <w:ilvl w:val="0"/>
-                <w:numId w:val="19"/>
+                <w:numId w:val="17"/>
               </w:numPr>
               <w:spacing w:before="100" w:beforeAutospacing="1" w:after="100" w:afterAutospacing="1" w:line="300" w:lineRule="atLeast"/>
               <w:ind w:left="375"/>
@@ -11041,28 +10526,7 @@
                 <w:rFonts w:ascii="Helvetica" w:hAnsi="Helvetica"/>
                 <w:color w:val="000000"/>
               </w:rPr>
-              <w:t>User can be blocked from communicating with another specific user</w:t>
-            </w:r>
-          </w:p>
-          <w:p>
-            <w:pPr>
-              <w:numPr>
-                <w:ilvl w:val="0"/>
-                <w:numId w:val="19"/>
-              </w:numPr>
-              <w:spacing w:before="100" w:beforeAutospacing="1" w:after="100" w:afterAutospacing="1" w:line="300" w:lineRule="atLeast"/>
-              <w:ind w:left="375"/>
-              <w:rPr>
-                <w:rFonts w:ascii="Helvetica" w:hAnsi="Helvetica"/>
-                <w:color w:val="000000"/>
-              </w:rPr>
-            </w:pPr>
-            <w:r>
-              <w:rPr>
-                <w:rFonts w:ascii="Helvetica" w:hAnsi="Helvetica"/>
-                <w:color w:val="000000"/>
-              </w:rPr>
-              <w:t>User can be permanently blocked from using the system</w:t>
+              <w:t>The user is notified of the actions taken by the administrator</w:t>
             </w:r>
           </w:p>
         </w:tc>
@@ -11115,7 +10579,7 @@
             <w:pPr>
               <w:numPr>
                 <w:ilvl w:val="0"/>
-                <w:numId w:val="20"/>
+                <w:numId w:val="18"/>
               </w:numPr>
               <w:spacing w:before="100" w:beforeAutospacing="1" w:after="100" w:afterAutospacing="1" w:line="300" w:lineRule="atLeast"/>
               <w:ind w:left="375"/>
@@ -11129,7 +10593,7 @@
                 <w:rFonts w:ascii="Helvetica" w:hAnsi="Helvetica"/>
                 <w:color w:val="000000"/>
               </w:rPr>
-              <w:t>System administrator is notified of inappropriate behaviour</w:t>
+              <w:t>User blocked due to inappropriate behaviour</w:t>
             </w:r>
           </w:p>
         </w:tc>
@@ -11188,8 +10652,8 @@
         <w:tblLook w:val="04A0" w:firstRow="1" w:lastRow="0" w:firstColumn="1" w:lastColumn="0" w:noHBand="0" w:noVBand="1"/>
       </w:tblPr>
       <w:tblGrid>
-        <w:gridCol w:w="2249"/>
-        <w:gridCol w:w="6761"/>
+        <w:gridCol w:w="2250"/>
+        <w:gridCol w:w="6765"/>
       </w:tblGrid>
       <w:tr>
         <w:tc>
@@ -11206,16 +10670,13 @@
           </w:tcPr>
           <w:p>
             <w:pPr>
-              <w:pStyle w:val="NormalWeb"/>
-              <w:spacing w:before="0" w:beforeAutospacing="0" w:after="150" w:afterAutospacing="0"/>
-              <w:rPr>
-                <w:rFonts w:ascii="Helvetica" w:hAnsi="Helvetica"/>
-                <w:color w:val="000000"/>
-              </w:rPr>
-            </w:pPr>
-            <w:r>
-              <w:rPr>
-                <w:rStyle w:val="Emphasis"/>
+              <w:rPr>
+                <w:rFonts w:ascii="Helvetica" w:hAnsi="Helvetica"/>
+                <w:color w:val="000000"/>
+              </w:rPr>
+            </w:pPr>
+            <w:r>
+              <w:rPr>
                 <w:rFonts w:ascii="Helvetica" w:hAnsi="Helvetica"/>
                 <w:color w:val="000000"/>
               </w:rPr>
@@ -11250,7 +10711,7 @@
                 <w:rFonts w:ascii="Helvetica" w:hAnsi="Helvetica"/>
                 <w:color w:val="000000"/>
               </w:rPr>
-              <w:t>9</w:t>
+              <w:t>8</w:t>
             </w:r>
           </w:p>
         </w:tc>
@@ -11283,6 +10744,7 @@
                 <w:rFonts w:ascii="Helvetica" w:hAnsi="Helvetica"/>
                 <w:color w:val="000000"/>
               </w:rPr>
+              <w:lastRenderedPageBreak/>
               <w:t>Title</w:t>
             </w:r>
           </w:p>
@@ -11313,7 +10775,7 @@
                 <w:rFonts w:ascii="Helvetica" w:hAnsi="Helvetica"/>
                 <w:color w:val="000000"/>
               </w:rPr>
-              <w:t>    User able  to delete their own account</w:t>
+              <w:t>System Administrator receives request to stop other users inappropriate behaviour</w:t>
             </w:r>
           </w:p>
         </w:tc>
@@ -11376,7 +10838,7 @@
                 <w:rFonts w:ascii="Helvetica" w:hAnsi="Helvetica"/>
                 <w:color w:val="000000"/>
               </w:rPr>
-              <w:t>    To be able to request that my account is removed from the system</w:t>
+              <w:t>Receive and process a notification of inappropriate behaviour from a user</w:t>
             </w:r>
           </w:p>
         </w:tc>
@@ -11396,16 +10858,13 @@
           </w:tcPr>
           <w:p>
             <w:pPr>
-              <w:pStyle w:val="NormalWeb"/>
-              <w:spacing w:before="0" w:beforeAutospacing="0" w:after="150" w:afterAutospacing="0"/>
-              <w:rPr>
-                <w:rFonts w:ascii="Helvetica" w:hAnsi="Helvetica"/>
-                <w:color w:val="000000"/>
-              </w:rPr>
-            </w:pPr>
-            <w:r>
-              <w:rPr>
-                <w:rStyle w:val="Emphasis"/>
+              <w:rPr>
+                <w:rFonts w:ascii="Helvetica" w:hAnsi="Helvetica"/>
+                <w:color w:val="000000"/>
+              </w:rPr>
+            </w:pPr>
+            <w:r>
+              <w:rPr>
                 <w:rFonts w:ascii="Helvetica" w:hAnsi="Helvetica"/>
                 <w:color w:val="000000"/>
               </w:rPr>
@@ -11427,23 +10886,19 @@
           </w:tcPr>
           <w:p>
             <w:pPr>
-              <w:numPr>
-                <w:ilvl w:val="0"/>
-                <w:numId w:val="21"/>
-              </w:numPr>
-              <w:spacing w:before="100" w:beforeAutospacing="1" w:after="100" w:afterAutospacing="1" w:line="300" w:lineRule="atLeast"/>
-              <w:ind w:left="375"/>
-              <w:rPr>
-                <w:rFonts w:ascii="Helvetica" w:hAnsi="Helvetica"/>
-                <w:color w:val="000000"/>
-              </w:rPr>
-            </w:pPr>
-            <w:r>
-              <w:rPr>
-                <w:rFonts w:ascii="Helvetica" w:hAnsi="Helvetica"/>
-                <w:color w:val="000000"/>
-              </w:rPr>
-              <w:t>User chooses to delete their account</w:t>
+              <w:pStyle w:val="NormalWeb"/>
+              <w:spacing w:before="0" w:beforeAutospacing="0" w:after="150" w:afterAutospacing="0"/>
+              <w:rPr>
+                <w:rFonts w:ascii="Helvetica" w:hAnsi="Helvetica"/>
+                <w:color w:val="000000"/>
+              </w:rPr>
+            </w:pPr>
+            <w:r>
+              <w:rPr>
+                <w:rFonts w:ascii="Helvetica" w:hAnsi="Helvetica"/>
+                <w:color w:val="000000"/>
+              </w:rPr>
+              <w:t>The web site has a duty of care to their users</w:t>
             </w:r>
           </w:p>
         </w:tc>
@@ -11496,7 +10951,7 @@
             <w:pPr>
               <w:numPr>
                 <w:ilvl w:val="0"/>
-                <w:numId w:val="22"/>
+                <w:numId w:val="19"/>
               </w:numPr>
               <w:spacing w:before="100" w:beforeAutospacing="1" w:after="100" w:afterAutospacing="1" w:line="300" w:lineRule="atLeast"/>
               <w:ind w:left="375"/>
@@ -11510,7 +10965,49 @@
                 <w:rFonts w:ascii="Helvetica" w:hAnsi="Helvetica"/>
                 <w:color w:val="000000"/>
               </w:rPr>
-              <w:t>User details including all communications from that user are removed from the system</w:t>
+              <w:t>Users can be temporarily blocked from logging into the system for a period of time</w:t>
+            </w:r>
+          </w:p>
+          <w:p>
+            <w:pPr>
+              <w:numPr>
+                <w:ilvl w:val="0"/>
+                <w:numId w:val="19"/>
+              </w:numPr>
+              <w:spacing w:before="100" w:beforeAutospacing="1" w:after="100" w:afterAutospacing="1" w:line="300" w:lineRule="atLeast"/>
+              <w:ind w:left="375"/>
+              <w:rPr>
+                <w:rFonts w:ascii="Helvetica" w:hAnsi="Helvetica"/>
+                <w:color w:val="000000"/>
+              </w:rPr>
+            </w:pPr>
+            <w:r>
+              <w:rPr>
+                <w:rFonts w:ascii="Helvetica" w:hAnsi="Helvetica"/>
+                <w:color w:val="000000"/>
+              </w:rPr>
+              <w:t>User can be blocked from communicating with another specific user</w:t>
+            </w:r>
+          </w:p>
+          <w:p>
+            <w:pPr>
+              <w:numPr>
+                <w:ilvl w:val="0"/>
+                <w:numId w:val="19"/>
+              </w:numPr>
+              <w:spacing w:before="100" w:beforeAutospacing="1" w:after="100" w:afterAutospacing="1" w:line="300" w:lineRule="atLeast"/>
+              <w:ind w:left="375"/>
+              <w:rPr>
+                <w:rFonts w:ascii="Helvetica" w:hAnsi="Helvetica"/>
+                <w:color w:val="000000"/>
+              </w:rPr>
+            </w:pPr>
+            <w:r>
+              <w:rPr>
+                <w:rFonts w:ascii="Helvetica" w:hAnsi="Helvetica"/>
+                <w:color w:val="000000"/>
+              </w:rPr>
+              <w:t>User can be permanently blocked from using the system</w:t>
             </w:r>
           </w:p>
         </w:tc>
@@ -11563,7 +11060,7 @@
             <w:pPr>
               <w:numPr>
                 <w:ilvl w:val="0"/>
-                <w:numId w:val="23"/>
+                <w:numId w:val="20"/>
               </w:numPr>
               <w:spacing w:before="100" w:beforeAutospacing="1" w:after="100" w:afterAutospacing="1" w:line="300" w:lineRule="atLeast"/>
               <w:ind w:left="375"/>
@@ -11577,7 +11074,7 @@
                 <w:rFonts w:ascii="Helvetica" w:hAnsi="Helvetica"/>
                 <w:color w:val="000000"/>
               </w:rPr>
-              <w:t>GDPR compliance</w:t>
+              <w:t>System administrator is notified of inappropriate behaviour</w:t>
             </w:r>
           </w:p>
         </w:tc>
@@ -11636,8 +11133,8 @@
         <w:tblLook w:val="04A0" w:firstRow="1" w:lastRow="0" w:firstColumn="1" w:lastColumn="0" w:noHBand="0" w:noVBand="1"/>
       </w:tblPr>
       <w:tblGrid>
-        <w:gridCol w:w="2249"/>
-        <w:gridCol w:w="6761"/>
+        <w:gridCol w:w="2250"/>
+        <w:gridCol w:w="6765"/>
       </w:tblGrid>
       <w:tr>
         <w:tc>
@@ -11698,7 +11195,7 @@
                 <w:rFonts w:ascii="Helvetica" w:hAnsi="Helvetica"/>
                 <w:color w:val="000000"/>
               </w:rPr>
-              <w:t>10</w:t>
+              <w:t>9</w:t>
             </w:r>
           </w:p>
         </w:tc>
@@ -11761,7 +11258,7 @@
                 <w:rFonts w:ascii="Helvetica" w:hAnsi="Helvetica"/>
                 <w:color w:val="000000"/>
               </w:rPr>
-              <w:t>    Password reset</w:t>
+              <w:t>    User able  to delete their own account</w:t>
             </w:r>
           </w:p>
         </w:tc>
@@ -11794,7 +11291,7 @@
                 <w:rFonts w:ascii="Helvetica" w:hAnsi="Helvetica"/>
                 <w:color w:val="000000"/>
               </w:rPr>
-              <w:t>Brief Description</w:t>
+              <w:t>Brief description</w:t>
             </w:r>
           </w:p>
         </w:tc>
@@ -11812,23 +11309,19 @@
           </w:tcPr>
           <w:p>
             <w:pPr>
-              <w:numPr>
-                <w:ilvl w:val="0"/>
-                <w:numId w:val="24"/>
-              </w:numPr>
-              <w:spacing w:before="100" w:beforeAutospacing="1" w:after="100" w:afterAutospacing="1" w:line="300" w:lineRule="atLeast"/>
-              <w:ind w:left="375"/>
-              <w:rPr>
-                <w:rFonts w:ascii="Helvetica" w:hAnsi="Helvetica"/>
-                <w:color w:val="000000"/>
-              </w:rPr>
-            </w:pPr>
-            <w:r>
-              <w:rPr>
-                <w:rFonts w:ascii="Helvetica" w:hAnsi="Helvetica"/>
-                <w:color w:val="000000"/>
-              </w:rPr>
-              <w:t>To be able to reset my password</w:t>
+              <w:pStyle w:val="NormalWeb"/>
+              <w:spacing w:before="0" w:beforeAutospacing="0" w:after="150" w:afterAutospacing="0"/>
+              <w:rPr>
+                <w:rFonts w:ascii="Helvetica" w:hAnsi="Helvetica"/>
+                <w:color w:val="000000"/>
+              </w:rPr>
+            </w:pPr>
+            <w:r>
+              <w:rPr>
+                <w:rFonts w:ascii="Helvetica" w:hAnsi="Helvetica"/>
+                <w:color w:val="000000"/>
+              </w:rPr>
+              <w:t>    To be able to request that my account is removed from the system</w:t>
             </w:r>
           </w:p>
         </w:tc>
@@ -11881,7 +11374,7 @@
             <w:pPr>
               <w:numPr>
                 <w:ilvl w:val="0"/>
-                <w:numId w:val="25"/>
+                <w:numId w:val="21"/>
               </w:numPr>
               <w:spacing w:before="100" w:beforeAutospacing="1" w:after="100" w:afterAutospacing="1" w:line="300" w:lineRule="atLeast"/>
               <w:ind w:left="375"/>
@@ -11895,7 +11388,7 @@
                 <w:rFonts w:ascii="Helvetica" w:hAnsi="Helvetica"/>
                 <w:color w:val="000000"/>
               </w:rPr>
-              <w:t>User clicks on  forgot my password</w:t>
+              <w:t>User chooses to delete their account</w:t>
             </w:r>
           </w:p>
         </w:tc>
@@ -11928,7 +11421,6 @@
                 <w:rFonts w:ascii="Helvetica" w:hAnsi="Helvetica"/>
                 <w:color w:val="000000"/>
               </w:rPr>
-              <w:lastRenderedPageBreak/>
               <w:t>Detailed Description</w:t>
             </w:r>
           </w:p>
@@ -11949,7 +11441,7 @@
             <w:pPr>
               <w:numPr>
                 <w:ilvl w:val="0"/>
-                <w:numId w:val="26"/>
+                <w:numId w:val="22"/>
               </w:numPr>
               <w:spacing w:before="100" w:beforeAutospacing="1" w:after="100" w:afterAutospacing="1" w:line="300" w:lineRule="atLeast"/>
               <w:ind w:left="375"/>
@@ -11963,7 +11455,7 @@
                 <w:rFonts w:ascii="Helvetica" w:hAnsi="Helvetica"/>
                 <w:color w:val="000000"/>
               </w:rPr>
-              <w:t>Other users cannot reset my password</w:t>
+              <w:t>User details including all communications from that user are removed from the system</w:t>
             </w:r>
           </w:p>
         </w:tc>
@@ -12016,7 +11508,7 @@
             <w:pPr>
               <w:numPr>
                 <w:ilvl w:val="0"/>
-                <w:numId w:val="27"/>
+                <w:numId w:val="23"/>
               </w:numPr>
               <w:spacing w:before="100" w:beforeAutospacing="1" w:after="100" w:afterAutospacing="1" w:line="300" w:lineRule="atLeast"/>
               <w:ind w:left="375"/>
@@ -12030,12 +11522,30 @@
                 <w:rFonts w:ascii="Helvetica" w:hAnsi="Helvetica"/>
                 <w:color w:val="000000"/>
               </w:rPr>
-              <w:t>User safely resets their own passwords</w:t>
+              <w:t>GDPR compliance</w:t>
             </w:r>
           </w:p>
         </w:tc>
       </w:tr>
     </w:tbl>
+    <w:p>
+      <w:pPr>
+        <w:pStyle w:val="NormalWeb"/>
+        <w:shd w:val="clear" w:color="auto" w:fill="FFFFFF"/>
+        <w:spacing w:before="0" w:beforeAutospacing="0" w:after="150" w:afterAutospacing="0"/>
+        <w:rPr>
+          <w:rFonts w:ascii="Helvetica" w:hAnsi="Helvetica"/>
+          <w:color w:val="000000"/>
+        </w:rPr>
+      </w:pPr>
+      <w:r>
+        <w:rPr>
+          <w:rFonts w:ascii="Helvetica" w:hAnsi="Helvetica"/>
+          <w:color w:val="000000"/>
+        </w:rPr>
+        <w:t> </w:t>
+      </w:r>
+    </w:p>
     <w:p>
       <w:pPr>
         <w:pStyle w:val="NormalWeb"/>
@@ -12071,8 +11581,8 @@
         <w:tblLook w:val="04A0" w:firstRow="1" w:lastRow="0" w:firstColumn="1" w:lastColumn="0" w:noHBand="0" w:noVBand="1"/>
       </w:tblPr>
       <w:tblGrid>
-        <w:gridCol w:w="2249"/>
-        <w:gridCol w:w="6761"/>
+        <w:gridCol w:w="2250"/>
+        <w:gridCol w:w="6765"/>
       </w:tblGrid>
       <w:tr>
         <w:tc>
@@ -12133,7 +11643,7 @@
                 <w:rFonts w:ascii="Helvetica" w:hAnsi="Helvetica"/>
                 <w:color w:val="000000"/>
               </w:rPr>
-              <w:t>11</w:t>
+              <w:t>10</w:t>
             </w:r>
           </w:p>
         </w:tc>
@@ -12196,7 +11706,7 @@
                 <w:rFonts w:ascii="Helvetica" w:hAnsi="Helvetica"/>
                 <w:color w:val="000000"/>
               </w:rPr>
-              <w:t>Web site security</w:t>
+              <w:t>    Password reset</w:t>
             </w:r>
           </w:p>
         </w:tc>
@@ -12229,6 +11739,441 @@
                 <w:rFonts w:ascii="Helvetica" w:hAnsi="Helvetica"/>
                 <w:color w:val="000000"/>
               </w:rPr>
+              <w:t>Brief Description</w:t>
+            </w:r>
+          </w:p>
+        </w:tc>
+        <w:tc>
+          <w:tcPr>
+            <w:tcW w:w="6765" w:type="dxa"/>
+            <w:tcBorders>
+              <w:top w:val="outset" w:sz="6" w:space="0" w:color="auto"/>
+              <w:left w:val="outset" w:sz="6" w:space="0" w:color="auto"/>
+              <w:bottom w:val="outset" w:sz="6" w:space="0" w:color="auto"/>
+              <w:right w:val="outset" w:sz="6" w:space="0" w:color="auto"/>
+            </w:tcBorders>
+            <w:shd w:val="clear" w:color="auto" w:fill="FFFFFF"/>
+            <w:hideMark/>
+          </w:tcPr>
+          <w:p>
+            <w:pPr>
+              <w:numPr>
+                <w:ilvl w:val="0"/>
+                <w:numId w:val="24"/>
+              </w:numPr>
+              <w:spacing w:before="100" w:beforeAutospacing="1" w:after="100" w:afterAutospacing="1" w:line="300" w:lineRule="atLeast"/>
+              <w:ind w:left="375"/>
+              <w:rPr>
+                <w:rFonts w:ascii="Helvetica" w:hAnsi="Helvetica"/>
+                <w:color w:val="000000"/>
+              </w:rPr>
+            </w:pPr>
+            <w:r>
+              <w:rPr>
+                <w:rFonts w:ascii="Helvetica" w:hAnsi="Helvetica"/>
+                <w:color w:val="000000"/>
+              </w:rPr>
+              <w:t>To be able to reset my password</w:t>
+            </w:r>
+          </w:p>
+        </w:tc>
+      </w:tr>
+      <w:tr>
+        <w:tc>
+          <w:tcPr>
+            <w:tcW w:w="2250" w:type="dxa"/>
+            <w:tcBorders>
+              <w:top w:val="outset" w:sz="6" w:space="0" w:color="auto"/>
+              <w:left w:val="outset" w:sz="6" w:space="0" w:color="auto"/>
+              <w:bottom w:val="outset" w:sz="6" w:space="0" w:color="auto"/>
+              <w:right w:val="outset" w:sz="6" w:space="0" w:color="auto"/>
+            </w:tcBorders>
+            <w:shd w:val="clear" w:color="auto" w:fill="FFFFFF"/>
+            <w:hideMark/>
+          </w:tcPr>
+          <w:p>
+            <w:pPr>
+              <w:pStyle w:val="NormalWeb"/>
+              <w:spacing w:before="0" w:beforeAutospacing="0" w:after="150" w:afterAutospacing="0"/>
+              <w:rPr>
+                <w:rFonts w:ascii="Helvetica" w:hAnsi="Helvetica"/>
+                <w:color w:val="000000"/>
+              </w:rPr>
+            </w:pPr>
+            <w:r>
+              <w:rPr>
+                <w:rStyle w:val="Emphasis"/>
+                <w:rFonts w:ascii="Helvetica" w:hAnsi="Helvetica"/>
+                <w:color w:val="000000"/>
+              </w:rPr>
+              <w:t>Inputs</w:t>
+            </w:r>
+          </w:p>
+        </w:tc>
+        <w:tc>
+          <w:tcPr>
+            <w:tcW w:w="6765" w:type="dxa"/>
+            <w:tcBorders>
+              <w:top w:val="outset" w:sz="6" w:space="0" w:color="auto"/>
+              <w:left w:val="outset" w:sz="6" w:space="0" w:color="auto"/>
+              <w:bottom w:val="outset" w:sz="6" w:space="0" w:color="auto"/>
+              <w:right w:val="outset" w:sz="6" w:space="0" w:color="auto"/>
+            </w:tcBorders>
+            <w:shd w:val="clear" w:color="auto" w:fill="FFFFFF"/>
+            <w:hideMark/>
+          </w:tcPr>
+          <w:p>
+            <w:pPr>
+              <w:numPr>
+                <w:ilvl w:val="0"/>
+                <w:numId w:val="25"/>
+              </w:numPr>
+              <w:spacing w:before="100" w:beforeAutospacing="1" w:after="100" w:afterAutospacing="1" w:line="300" w:lineRule="atLeast"/>
+              <w:ind w:left="375"/>
+              <w:rPr>
+                <w:rFonts w:ascii="Helvetica" w:hAnsi="Helvetica"/>
+                <w:color w:val="000000"/>
+              </w:rPr>
+            </w:pPr>
+            <w:r>
+              <w:rPr>
+                <w:rFonts w:ascii="Helvetica" w:hAnsi="Helvetica"/>
+                <w:color w:val="000000"/>
+              </w:rPr>
+              <w:t>User clicks on  forgot my password</w:t>
+            </w:r>
+          </w:p>
+        </w:tc>
+      </w:tr>
+      <w:tr>
+        <w:tc>
+          <w:tcPr>
+            <w:tcW w:w="2250" w:type="dxa"/>
+            <w:tcBorders>
+              <w:top w:val="outset" w:sz="6" w:space="0" w:color="auto"/>
+              <w:left w:val="outset" w:sz="6" w:space="0" w:color="auto"/>
+              <w:bottom w:val="outset" w:sz="6" w:space="0" w:color="auto"/>
+              <w:right w:val="outset" w:sz="6" w:space="0" w:color="auto"/>
+            </w:tcBorders>
+            <w:shd w:val="clear" w:color="auto" w:fill="FFFFFF"/>
+            <w:hideMark/>
+          </w:tcPr>
+          <w:p>
+            <w:pPr>
+              <w:pStyle w:val="NormalWeb"/>
+              <w:spacing w:before="0" w:beforeAutospacing="0" w:after="150" w:afterAutospacing="0"/>
+              <w:rPr>
+                <w:rFonts w:ascii="Helvetica" w:hAnsi="Helvetica"/>
+                <w:color w:val="000000"/>
+              </w:rPr>
+            </w:pPr>
+            <w:r>
+              <w:rPr>
+                <w:rStyle w:val="Emphasis"/>
+                <w:rFonts w:ascii="Helvetica" w:hAnsi="Helvetica"/>
+                <w:color w:val="000000"/>
+              </w:rPr>
+              <w:t>Detailed Description</w:t>
+            </w:r>
+          </w:p>
+        </w:tc>
+        <w:tc>
+          <w:tcPr>
+            <w:tcW w:w="6765" w:type="dxa"/>
+            <w:tcBorders>
+              <w:top w:val="outset" w:sz="6" w:space="0" w:color="auto"/>
+              <w:left w:val="outset" w:sz="6" w:space="0" w:color="auto"/>
+              <w:bottom w:val="outset" w:sz="6" w:space="0" w:color="auto"/>
+              <w:right w:val="outset" w:sz="6" w:space="0" w:color="auto"/>
+            </w:tcBorders>
+            <w:shd w:val="clear" w:color="auto" w:fill="FFFFFF"/>
+            <w:hideMark/>
+          </w:tcPr>
+          <w:p>
+            <w:pPr>
+              <w:numPr>
+                <w:ilvl w:val="0"/>
+                <w:numId w:val="26"/>
+              </w:numPr>
+              <w:spacing w:before="100" w:beforeAutospacing="1" w:after="100" w:afterAutospacing="1" w:line="300" w:lineRule="atLeast"/>
+              <w:ind w:left="375"/>
+              <w:rPr>
+                <w:rFonts w:ascii="Helvetica" w:hAnsi="Helvetica"/>
+                <w:color w:val="000000"/>
+              </w:rPr>
+            </w:pPr>
+            <w:r>
+              <w:rPr>
+                <w:rFonts w:ascii="Helvetica" w:hAnsi="Helvetica"/>
+                <w:color w:val="000000"/>
+              </w:rPr>
+              <w:t>Other users cannot reset my password</w:t>
+            </w:r>
+          </w:p>
+        </w:tc>
+      </w:tr>
+      <w:tr>
+        <w:tc>
+          <w:tcPr>
+            <w:tcW w:w="2250" w:type="dxa"/>
+            <w:tcBorders>
+              <w:top w:val="outset" w:sz="6" w:space="0" w:color="auto"/>
+              <w:left w:val="outset" w:sz="6" w:space="0" w:color="auto"/>
+              <w:bottom w:val="outset" w:sz="6" w:space="0" w:color="auto"/>
+              <w:right w:val="outset" w:sz="6" w:space="0" w:color="auto"/>
+            </w:tcBorders>
+            <w:shd w:val="clear" w:color="auto" w:fill="FFFFFF"/>
+            <w:hideMark/>
+          </w:tcPr>
+          <w:p>
+            <w:pPr>
+              <w:pStyle w:val="NormalWeb"/>
+              <w:spacing w:before="0" w:beforeAutospacing="0" w:after="150" w:afterAutospacing="0"/>
+              <w:rPr>
+                <w:rFonts w:ascii="Helvetica" w:hAnsi="Helvetica"/>
+                <w:color w:val="000000"/>
+              </w:rPr>
+            </w:pPr>
+            <w:r>
+              <w:rPr>
+                <w:rStyle w:val="Emphasis"/>
+                <w:rFonts w:ascii="Helvetica" w:hAnsi="Helvetica"/>
+                <w:color w:val="000000"/>
+              </w:rPr>
+              <w:t>Output</w:t>
+            </w:r>
+          </w:p>
+        </w:tc>
+        <w:tc>
+          <w:tcPr>
+            <w:tcW w:w="6765" w:type="dxa"/>
+            <w:tcBorders>
+              <w:top w:val="outset" w:sz="6" w:space="0" w:color="auto"/>
+              <w:left w:val="outset" w:sz="6" w:space="0" w:color="auto"/>
+              <w:bottom w:val="outset" w:sz="6" w:space="0" w:color="auto"/>
+              <w:right w:val="outset" w:sz="6" w:space="0" w:color="auto"/>
+            </w:tcBorders>
+            <w:shd w:val="clear" w:color="auto" w:fill="FFFFFF"/>
+            <w:hideMark/>
+          </w:tcPr>
+          <w:p>
+            <w:pPr>
+              <w:numPr>
+                <w:ilvl w:val="0"/>
+                <w:numId w:val="27"/>
+              </w:numPr>
+              <w:spacing w:before="100" w:beforeAutospacing="1" w:after="100" w:afterAutospacing="1" w:line="300" w:lineRule="atLeast"/>
+              <w:ind w:left="375"/>
+              <w:rPr>
+                <w:rFonts w:ascii="Helvetica" w:hAnsi="Helvetica"/>
+                <w:color w:val="000000"/>
+              </w:rPr>
+            </w:pPr>
+            <w:r>
+              <w:rPr>
+                <w:rFonts w:ascii="Helvetica" w:hAnsi="Helvetica"/>
+                <w:color w:val="000000"/>
+              </w:rPr>
+              <w:t>User safely resets their own passwords</w:t>
+            </w:r>
+          </w:p>
+        </w:tc>
+      </w:tr>
+    </w:tbl>
+    <w:p>
+      <w:pPr>
+        <w:pStyle w:val="NormalWeb"/>
+        <w:shd w:val="clear" w:color="auto" w:fill="FFFFFF"/>
+        <w:spacing w:before="0" w:beforeAutospacing="0" w:after="150" w:afterAutospacing="0"/>
+        <w:rPr>
+          <w:rFonts w:ascii="Helvetica" w:hAnsi="Helvetica"/>
+          <w:color w:val="000000"/>
+        </w:rPr>
+      </w:pPr>
+      <w:r>
+        <w:rPr>
+          <w:rFonts w:ascii="Helvetica" w:hAnsi="Helvetica"/>
+          <w:color w:val="000000"/>
+        </w:rPr>
+        <w:t> </w:t>
+      </w:r>
+    </w:p>
+    <w:tbl>
+      <w:tblPr>
+        <w:tblW w:w="0" w:type="auto"/>
+        <w:tblBorders>
+          <w:top w:val="outset" w:sz="6" w:space="0" w:color="auto"/>
+          <w:left w:val="outset" w:sz="6" w:space="0" w:color="auto"/>
+          <w:bottom w:val="outset" w:sz="6" w:space="0" w:color="auto"/>
+          <w:right w:val="outset" w:sz="6" w:space="0" w:color="auto"/>
+        </w:tblBorders>
+        <w:shd w:val="clear" w:color="auto" w:fill="FFFFFF"/>
+        <w:tblCellMar>
+          <w:left w:w="0" w:type="dxa"/>
+          <w:right w:w="0" w:type="dxa"/>
+        </w:tblCellMar>
+        <w:tblLook w:val="04A0" w:firstRow="1" w:lastRow="0" w:firstColumn="1" w:lastColumn="0" w:noHBand="0" w:noVBand="1"/>
+      </w:tblPr>
+      <w:tblGrid>
+        <w:gridCol w:w="2250"/>
+        <w:gridCol w:w="6765"/>
+      </w:tblGrid>
+      <w:tr>
+        <w:tc>
+          <w:tcPr>
+            <w:tcW w:w="2250" w:type="dxa"/>
+            <w:tcBorders>
+              <w:top w:val="outset" w:sz="6" w:space="0" w:color="auto"/>
+              <w:left w:val="outset" w:sz="6" w:space="0" w:color="auto"/>
+              <w:bottom w:val="outset" w:sz="6" w:space="0" w:color="auto"/>
+              <w:right w:val="outset" w:sz="6" w:space="0" w:color="auto"/>
+            </w:tcBorders>
+            <w:shd w:val="clear" w:color="auto" w:fill="FFFFFF"/>
+            <w:hideMark/>
+          </w:tcPr>
+          <w:p>
+            <w:pPr>
+              <w:pStyle w:val="NormalWeb"/>
+              <w:spacing w:before="0" w:beforeAutospacing="0" w:after="150" w:afterAutospacing="0"/>
+              <w:rPr>
+                <w:rFonts w:ascii="Helvetica" w:hAnsi="Helvetica"/>
+                <w:color w:val="000000"/>
+              </w:rPr>
+            </w:pPr>
+            <w:r>
+              <w:rPr>
+                <w:rStyle w:val="Emphasis"/>
+                <w:rFonts w:ascii="Helvetica" w:hAnsi="Helvetica"/>
+                <w:color w:val="000000"/>
+              </w:rPr>
+              <w:t>Process #</w:t>
+            </w:r>
+          </w:p>
+        </w:tc>
+        <w:tc>
+          <w:tcPr>
+            <w:tcW w:w="2250" w:type="dxa"/>
+            <w:tcBorders>
+              <w:top w:val="outset" w:sz="6" w:space="0" w:color="auto"/>
+              <w:left w:val="outset" w:sz="6" w:space="0" w:color="auto"/>
+              <w:bottom w:val="outset" w:sz="6" w:space="0" w:color="auto"/>
+              <w:right w:val="outset" w:sz="6" w:space="0" w:color="auto"/>
+            </w:tcBorders>
+            <w:shd w:val="clear" w:color="auto" w:fill="FFFFFF"/>
+            <w:hideMark/>
+          </w:tcPr>
+          <w:p>
+            <w:pPr>
+              <w:pStyle w:val="NormalWeb"/>
+              <w:spacing w:before="0" w:beforeAutospacing="0" w:after="150" w:afterAutospacing="0"/>
+              <w:rPr>
+                <w:rFonts w:ascii="Helvetica" w:hAnsi="Helvetica"/>
+                <w:color w:val="000000"/>
+              </w:rPr>
+            </w:pPr>
+            <w:r>
+              <w:rPr>
+                <w:rStyle w:val="Strong"/>
+                <w:rFonts w:ascii="Helvetica" w:hAnsi="Helvetica"/>
+                <w:color w:val="000000"/>
+              </w:rPr>
+              <w:t>11</w:t>
+            </w:r>
+          </w:p>
+        </w:tc>
+      </w:tr>
+      <w:tr>
+        <w:tc>
+          <w:tcPr>
+            <w:tcW w:w="2250" w:type="dxa"/>
+            <w:tcBorders>
+              <w:top w:val="outset" w:sz="6" w:space="0" w:color="auto"/>
+              <w:left w:val="outset" w:sz="6" w:space="0" w:color="auto"/>
+              <w:bottom w:val="outset" w:sz="6" w:space="0" w:color="auto"/>
+              <w:right w:val="outset" w:sz="6" w:space="0" w:color="auto"/>
+            </w:tcBorders>
+            <w:shd w:val="clear" w:color="auto" w:fill="FFFFFF"/>
+            <w:hideMark/>
+          </w:tcPr>
+          <w:p>
+            <w:pPr>
+              <w:pStyle w:val="NormalWeb"/>
+              <w:spacing w:before="0" w:beforeAutospacing="0" w:after="150" w:afterAutospacing="0"/>
+              <w:rPr>
+                <w:rFonts w:ascii="Helvetica" w:hAnsi="Helvetica"/>
+                <w:color w:val="000000"/>
+              </w:rPr>
+            </w:pPr>
+            <w:r>
+              <w:rPr>
+                <w:rStyle w:val="Emphasis"/>
+                <w:rFonts w:ascii="Helvetica" w:hAnsi="Helvetica"/>
+                <w:color w:val="000000"/>
+              </w:rPr>
+              <w:t>Title</w:t>
+            </w:r>
+          </w:p>
+        </w:tc>
+        <w:tc>
+          <w:tcPr>
+            <w:tcW w:w="2250" w:type="dxa"/>
+            <w:tcBorders>
+              <w:top w:val="outset" w:sz="6" w:space="0" w:color="auto"/>
+              <w:left w:val="outset" w:sz="6" w:space="0" w:color="auto"/>
+              <w:bottom w:val="outset" w:sz="6" w:space="0" w:color="auto"/>
+              <w:right w:val="outset" w:sz="6" w:space="0" w:color="auto"/>
+            </w:tcBorders>
+            <w:shd w:val="clear" w:color="auto" w:fill="FFFFFF"/>
+            <w:hideMark/>
+          </w:tcPr>
+          <w:p>
+            <w:pPr>
+              <w:pStyle w:val="NormalWeb"/>
+              <w:spacing w:before="0" w:beforeAutospacing="0" w:after="150" w:afterAutospacing="0"/>
+              <w:rPr>
+                <w:rFonts w:ascii="Helvetica" w:hAnsi="Helvetica"/>
+                <w:color w:val="000000"/>
+              </w:rPr>
+            </w:pPr>
+            <w:r>
+              <w:rPr>
+                <w:rFonts w:ascii="Helvetica" w:hAnsi="Helvetica"/>
+                <w:color w:val="000000"/>
+              </w:rPr>
+              <w:t>Web site security</w:t>
+            </w:r>
+          </w:p>
+        </w:tc>
+      </w:tr>
+      <w:tr>
+        <w:tc>
+          <w:tcPr>
+            <w:tcW w:w="2250" w:type="dxa"/>
+            <w:tcBorders>
+              <w:top w:val="outset" w:sz="6" w:space="0" w:color="auto"/>
+              <w:left w:val="outset" w:sz="6" w:space="0" w:color="auto"/>
+              <w:bottom w:val="outset" w:sz="6" w:space="0" w:color="auto"/>
+              <w:right w:val="outset" w:sz="6" w:space="0" w:color="auto"/>
+            </w:tcBorders>
+            <w:shd w:val="clear" w:color="auto" w:fill="FFFFFF"/>
+            <w:hideMark/>
+          </w:tcPr>
+          <w:p>
+            <w:pPr>
+              <w:pStyle w:val="NormalWeb"/>
+              <w:spacing w:before="0" w:beforeAutospacing="0" w:after="150" w:afterAutospacing="0"/>
+              <w:rPr>
+                <w:rFonts w:ascii="Helvetica" w:hAnsi="Helvetica"/>
+                <w:color w:val="000000"/>
+              </w:rPr>
+            </w:pPr>
+            <w:r>
+              <w:rPr>
+                <w:rStyle w:val="Emphasis"/>
+                <w:rFonts w:ascii="Helvetica" w:hAnsi="Helvetica"/>
+                <w:color w:val="000000"/>
+              </w:rPr>
+              <w:lastRenderedPageBreak/>
               <w:t>Brief Description</w:t>
             </w:r>
           </w:p>
@@ -12582,7 +12527,7 @@
     <w:p/>
     <w:sectPr>
       <w:pgSz w:w="11906" w:h="16838"/>
-      <w:pgMar w:top="1440" w:right="1440" w:bottom="1440" w:left="1440" w:header="708" w:footer="708" w:gutter="0"/>
+      <w:pgMar w:top="284" w:right="424" w:bottom="1440" w:left="426" w:header="708" w:footer="708" w:gutter="0"/>
       <w:cols w:space="708"/>
       <w:docGrid w:linePitch="360"/>
     </w:sectPr>

</xml_diff>

<commit_message>
Updated design doc and web mockups
</commit_message>
<xml_diff>
--- a/Design Document/Group 5 Design Doc updated with process list(WIP).docx
+++ b/Design Document/Group 5 Design Doc updated with process list(WIP).docx
@@ -1,6 +1,6 @@
 
 <file path=word/document.xml><?xml version="1.0" encoding="utf-8"?>
-<w:document xmlns:wpc="http://schemas.microsoft.com/office/word/2010/wordprocessingCanvas" xmlns:cx="http://schemas.microsoft.com/office/drawing/2014/chartex" xmlns:mc="http://schemas.openxmlformats.org/markup-compatibility/2006" xmlns:o="urn:schemas-microsoft-com:office:office" xmlns:r="http://schemas.openxmlformats.org/officeDocument/2006/relationships" xmlns:m="http://schemas.openxmlformats.org/officeDocument/2006/math" xmlns:v="urn:schemas-microsoft-com:vml" xmlns:wp14="http://schemas.microsoft.com/office/word/2010/wordprocessingDrawing" xmlns:wp="http://schemas.openxmlformats.org/drawingml/2006/wordprocessingDrawing" xmlns:w10="urn:schemas-microsoft-com:office:word" xmlns:w="http://schemas.openxmlformats.org/wordprocessingml/2006/main" xmlns:w14="http://schemas.microsoft.com/office/word/2010/wordml" xmlns:w15="http://schemas.microsoft.com/office/word/2012/wordml" xmlns:w16se="http://schemas.microsoft.com/office/word/2015/wordml/symex" xmlns:wpg="http://schemas.microsoft.com/office/word/2010/wordprocessingGroup" xmlns:wpi="http://schemas.microsoft.com/office/word/2010/wordprocessingInk" xmlns:wne="http://schemas.microsoft.com/office/word/2006/wordml" xmlns:wps="http://schemas.microsoft.com/office/word/2010/wordprocessingShape" mc:Ignorable="w14 w15 w16se wp14">
+<w:document xmlns:wpc="http://schemas.microsoft.com/office/word/2010/wordprocessingCanvas" xmlns:cx="http://schemas.microsoft.com/office/drawing/2014/chartex" xmlns:cx1="http://schemas.microsoft.com/office/drawing/2015/9/8/chartex" xmlns:cx2="http://schemas.microsoft.com/office/drawing/2015/10/21/chartex" xmlns:cx3="http://schemas.microsoft.com/office/drawing/2016/5/9/chartex" xmlns:cx4="http://schemas.microsoft.com/office/drawing/2016/5/10/chartex" xmlns:cx5="http://schemas.microsoft.com/office/drawing/2016/5/11/chartex" xmlns:cx6="http://schemas.microsoft.com/office/drawing/2016/5/12/chartex" xmlns:cx7="http://schemas.microsoft.com/office/drawing/2016/5/13/chartex" xmlns:cx8="http://schemas.microsoft.com/office/drawing/2016/5/14/chartex" xmlns:mc="http://schemas.openxmlformats.org/markup-compatibility/2006" xmlns:aink="http://schemas.microsoft.com/office/drawing/2016/ink" xmlns:am3d="http://schemas.microsoft.com/office/drawing/2017/model3d" xmlns:o="urn:schemas-microsoft-com:office:office" xmlns:r="http://schemas.openxmlformats.org/officeDocument/2006/relationships" xmlns:m="http://schemas.openxmlformats.org/officeDocument/2006/math" xmlns:v="urn:schemas-microsoft-com:vml" xmlns:wp14="http://schemas.microsoft.com/office/word/2010/wordprocessingDrawing" xmlns:wp="http://schemas.openxmlformats.org/drawingml/2006/wordprocessingDrawing" xmlns:w10="urn:schemas-microsoft-com:office:word" xmlns:w="http://schemas.openxmlformats.org/wordprocessingml/2006/main" xmlns:w14="http://schemas.microsoft.com/office/word/2010/wordml" xmlns:w15="http://schemas.microsoft.com/office/word/2012/wordml" xmlns:w16cid="http://schemas.microsoft.com/office/word/2016/wordml/cid" xmlns:w16se="http://schemas.microsoft.com/office/word/2015/wordml/symex" xmlns:wpg="http://schemas.microsoft.com/office/word/2010/wordprocessingGroup" xmlns:wpi="http://schemas.microsoft.com/office/word/2010/wordprocessingInk" xmlns:wne="http://schemas.microsoft.com/office/word/2006/wordml" xmlns:wps="http://schemas.microsoft.com/office/word/2010/wordprocessingShape" mc:Ignorable="w14 w15 w16se w16cid wp14">
   <w:body>
     <w:p>
       <w:pPr>
@@ -744,7 +744,146 @@
         <w:t>High Level functionality</w:t>
       </w:r>
     </w:p>
-    <w:p/>
+    <w:p>
+      <w:r>
+        <w:t>This</w:t>
+      </w:r>
+      <w:r>
+        <w:t xml:space="preserve"> website will support multiple users who are seeking a relationship. They</w:t>
+      </w:r>
+      <w:r>
+        <w:t xml:space="preserve"> will have</w:t>
+      </w:r>
+      <w:r>
+        <w:t xml:space="preserve"> two roles:</w:t>
+      </w:r>
+    </w:p>
+    <w:p>
+      <w:pPr>
+        <w:pStyle w:val="ListParagraph"/>
+        <w:numPr>
+          <w:ilvl w:val="0"/>
+          <w:numId w:val="30"/>
+        </w:numPr>
+      </w:pPr>
+      <w:r>
+        <w:t>Person initiating a contact</w:t>
+      </w:r>
+    </w:p>
+    <w:p>
+      <w:pPr>
+        <w:pStyle w:val="ListParagraph"/>
+        <w:numPr>
+          <w:ilvl w:val="0"/>
+          <w:numId w:val="30"/>
+        </w:numPr>
+      </w:pPr>
+      <w:r>
+        <w:t>Person receiving a request for a contact</w:t>
+      </w:r>
+    </w:p>
+    <w:p>
+      <w:r>
+        <w:t>The system will facilitate the communications between these two roles. The system will also support an administrator role whose</w:t>
+      </w:r>
+      <w:r>
+        <w:t xml:space="preserve"> function is to act as a mediator between users and will have the power to block or bar users along with monitoring and filtering content.</w:t>
+      </w:r>
+    </w:p>
+    <w:p>
+      <w:r>
+        <w:t>Users will register their email address along with some personal details when setting up a new account. Once</w:t>
+      </w:r>
+      <w:r>
+        <w:t xml:space="preserve"> </w:t>
+      </w:r>
+      <w:r>
+        <w:t>th</w:t>
+      </w:r>
+      <w:r>
+        <w:t>is</w:t>
+      </w:r>
+      <w:r>
+        <w:t xml:space="preserve"> is complete they will have access to do the following:</w:t>
+      </w:r>
+    </w:p>
+    <w:p>
+      <w:pPr>
+        <w:pStyle w:val="ListParagraph"/>
+        <w:numPr>
+          <w:ilvl w:val="0"/>
+          <w:numId w:val="31"/>
+        </w:numPr>
+      </w:pPr>
+      <w:r>
+        <w:t>Receive recommendations for people who match their profile</w:t>
+      </w:r>
+    </w:p>
+    <w:p>
+      <w:pPr>
+        <w:pStyle w:val="ListParagraph"/>
+        <w:numPr>
+          <w:ilvl w:val="0"/>
+          <w:numId w:val="31"/>
+        </w:numPr>
+      </w:pPr>
+      <w:r>
+        <w:t>Complete searches of the database to find people</w:t>
+      </w:r>
+    </w:p>
+    <w:p>
+      <w:pPr>
+        <w:pStyle w:val="ListParagraph"/>
+        <w:numPr>
+          <w:ilvl w:val="0"/>
+          <w:numId w:val="31"/>
+        </w:numPr>
+      </w:pPr>
+      <w:r>
+        <w:t>Communicate with other users</w:t>
+      </w:r>
+    </w:p>
+    <w:p>
+      <w:pPr>
+        <w:pStyle w:val="ListParagraph"/>
+        <w:numPr>
+          <w:ilvl w:val="0"/>
+          <w:numId w:val="31"/>
+        </w:numPr>
+      </w:pPr>
+      <w:r>
+        <w:t>Maintain account by updating profile</w:t>
+      </w:r>
+      <w:r>
+        <w:t xml:space="preserve">, </w:t>
+      </w:r>
+      <w:r>
+        <w:t>contact details or password</w:t>
+      </w:r>
+    </w:p>
+    <w:p>
+      <w:pPr>
+        <w:pStyle w:val="ListParagraph"/>
+        <w:numPr>
+          <w:ilvl w:val="0"/>
+          <w:numId w:val="31"/>
+        </w:numPr>
+      </w:pPr>
+      <w:r>
+        <w:t>Report inappropriate behaviour</w:t>
+      </w:r>
+    </w:p>
+    <w:p>
+      <w:r>
+        <w:t xml:space="preserve">For our website design we have chosen to take a minimalist approach in the number of questions being asked of the user. Based our research we </w:t>
+      </w:r>
+      <w:r>
+        <w:t xml:space="preserve">have concluded that physical attractiveness plays a major part in initial encounters </w:t>
+      </w:r>
+      <w:r>
+        <w:t>(Swami &amp; Furnham, 2008).</w:t>
+      </w:r>
+    </w:p>
     <w:p>
       <w:pPr>
         <w:pStyle w:val="Heading2"/>
@@ -890,7 +1029,11 @@
           <w:tcPr>
             <w:tcW w:w="2254" w:type="dxa"/>
           </w:tcPr>
-          <w:p/>
+          <w:p>
+            <w:r>
+              <w:t>Medium</w:t>
+            </w:r>
+          </w:p>
         </w:tc>
       </w:tr>
       <w:tr>
@@ -1123,6 +1266,45 @@
               <w:spacing w:after="0" w:line="240" w:lineRule="auto"/>
             </w:pPr>
             <w:r>
+              <w:t>Seeking Age Group</w:t>
+            </w:r>
+          </w:p>
+          <w:p>
+            <w:pPr>
+              <w:pStyle w:val="ListParagraph"/>
+              <w:numPr>
+                <w:ilvl w:val="1"/>
+                <w:numId w:val="1"/>
+              </w:numPr>
+              <w:spacing w:after="0" w:line="240" w:lineRule="auto"/>
+            </w:pPr>
+            <w:r>
+              <w:t>Distance Will Travel</w:t>
+            </w:r>
+          </w:p>
+          <w:p>
+            <w:pPr>
+              <w:pStyle w:val="ListParagraph"/>
+              <w:numPr>
+                <w:ilvl w:val="1"/>
+                <w:numId w:val="1"/>
+              </w:numPr>
+              <w:spacing w:after="0" w:line="240" w:lineRule="auto"/>
+            </w:pPr>
+            <w:r>
+              <w:t>Relationship Type</w:t>
+            </w:r>
+          </w:p>
+          <w:p>
+            <w:pPr>
+              <w:pStyle w:val="ListParagraph"/>
+              <w:numPr>
+                <w:ilvl w:val="1"/>
+                <w:numId w:val="1"/>
+              </w:numPr>
+              <w:spacing w:after="0" w:line="240" w:lineRule="auto"/>
+            </w:pPr>
+            <w:r>
               <w:t xml:space="preserve">Photo </w:t>
             </w:r>
           </w:p>
@@ -1151,6 +1333,12 @@
             <w:r>
               <w:t>Interests</w:t>
             </w:r>
+            <w:r>
+              <w:t>/</w:t>
+            </w:r>
+            <w:r>
+              <w:t>Hobbies</w:t>
+            </w:r>
           </w:p>
           <w:p>
             <w:pPr>
@@ -1162,33 +1350,7 @@
               <w:spacing w:after="0" w:line="240" w:lineRule="auto"/>
             </w:pPr>
             <w:r>
-              <w:t>Hobbies</w:t>
-            </w:r>
-          </w:p>
-          <w:p>
-            <w:pPr>
-              <w:pStyle w:val="ListParagraph"/>
-              <w:numPr>
-                <w:ilvl w:val="1"/>
-                <w:numId w:val="1"/>
-              </w:numPr>
-              <w:spacing w:after="0" w:line="240" w:lineRule="auto"/>
-            </w:pPr>
-            <w:r>
-              <w:t xml:space="preserve">Type of relationship </w:t>
-            </w:r>
-          </w:p>
-          <w:p>
-            <w:pPr>
-              <w:pStyle w:val="ListParagraph"/>
-              <w:numPr>
-                <w:ilvl w:val="1"/>
-                <w:numId w:val="1"/>
-              </w:numPr>
-              <w:spacing w:after="0" w:line="240" w:lineRule="auto"/>
-            </w:pPr>
-            <w:r>
-              <w:t>Age profile of partner</w:t>
+              <w:t>Bio</w:t>
             </w:r>
           </w:p>
           <w:p>
@@ -1457,6 +1619,7 @@
               <w:rPr>
                 <w:i/>
               </w:rPr>
+              <w:lastRenderedPageBreak/>
               <w:t>Acceptance Criteria</w:t>
             </w:r>
           </w:p>
@@ -1704,7 +1867,13 @@
           </w:tcPr>
           <w:p>
             <w:r>
-              <w:t>To be able to see a list of people who are matched to my preferences with a scale showing their percentage match which includes location</w:t>
+              <w:t xml:space="preserve">To be able to see a list of people who are matched to my </w:t>
+            </w:r>
+            <w:r>
+              <w:t>profile</w:t>
+            </w:r>
+            <w:r>
+              <w:t xml:space="preserve"> with a scale showing their percentage match which includes location</w:t>
             </w:r>
           </w:p>
         </w:tc>
@@ -1735,7 +1904,13 @@
           </w:tcPr>
           <w:p>
             <w:r>
-              <w:t>I would like to see a list of potential partners which is ranked based on my likes and location</w:t>
+              <w:t xml:space="preserve">I would like to see a </w:t>
+            </w:r>
+            <w:r>
+              <w:t xml:space="preserve">top 10 </w:t>
+            </w:r>
+            <w:r>
+              <w:t>list of potential partners</w:t>
             </w:r>
           </w:p>
         </w:tc>
@@ -1774,7 +1949,13 @@
               <w:spacing w:after="0" w:line="240" w:lineRule="auto"/>
             </w:pPr>
             <w:r>
-              <w:t>Based on my preferences I can see a list of matching potential partners</w:t>
+              <w:t xml:space="preserve">Based on my </w:t>
+            </w:r>
+            <w:r>
+              <w:t>profile</w:t>
+            </w:r>
+            <w:r>
+              <w:t xml:space="preserve"> I can see a list of matching potential partners</w:t>
             </w:r>
           </w:p>
           <w:p>
@@ -1800,7 +1981,6 @@
               <w:spacing w:after="0" w:line="240" w:lineRule="auto"/>
             </w:pPr>
             <w:r>
-              <w:lastRenderedPageBreak/>
               <w:t>I can find people who are well suited to my preferences and interests</w:t>
             </w:r>
           </w:p>
@@ -1827,7 +2007,35 @@
               <w:spacing w:after="0" w:line="240" w:lineRule="auto"/>
             </w:pPr>
             <w:r>
-              <w:t>This list is presented to me when I log in.</w:t>
+              <w:t>If I select a Goodbye, I am never presented with that profile again</w:t>
+            </w:r>
+            <w:bookmarkStart w:id="0" w:name="_GoBack"/>
+            <w:bookmarkEnd w:id="0"/>
+          </w:p>
+          <w:p>
+            <w:pPr>
+              <w:pStyle w:val="ListParagraph"/>
+              <w:numPr>
+                <w:ilvl w:val="0"/>
+                <w:numId w:val="3"/>
+              </w:numPr>
+              <w:spacing w:after="0" w:line="240" w:lineRule="auto"/>
+            </w:pPr>
+            <w:r>
+              <w:t>This list is presented to me when I log in</w:t>
+            </w:r>
+          </w:p>
+          <w:p>
+            <w:pPr>
+              <w:pStyle w:val="ListParagraph"/>
+              <w:numPr>
+                <w:ilvl w:val="0"/>
+                <w:numId w:val="3"/>
+              </w:numPr>
+              <w:spacing w:after="0" w:line="240" w:lineRule="auto"/>
+            </w:pPr>
+            <w:r>
+              <w:t>User can select if they want to be presented with “Close matches” or “Opposite matches”</w:t>
             </w:r>
           </w:p>
         </w:tc>
@@ -2000,18 +2208,16 @@
           </w:tcPr>
           <w:p>
             <w:r>
-              <w:t>Initiate “</w:t>
-            </w:r>
-            <w:proofErr w:type="spellStart"/>
-            <w:r>
-              <w:t>SuperLilke</w:t>
-            </w:r>
-            <w:proofErr w:type="spellEnd"/>
-            <w:r>
-              <w:t xml:space="preserve">” </w:t>
-            </w:r>
-            <w:r>
-              <w:t xml:space="preserve"> meeting with a person listed on my match list</w:t>
+              <w:t>Initiate “Super</w:t>
+            </w:r>
+            <w:r>
+              <w:t xml:space="preserve"> </w:t>
+            </w:r>
+            <w:r>
+              <w:t xml:space="preserve">Like” </w:t>
+            </w:r>
+            <w:r>
+              <w:t>meeting with a person listed on my match list</w:t>
             </w:r>
           </w:p>
         </w:tc>
@@ -3708,6 +3914,7 @@
               <w:rPr>
                 <w:i/>
               </w:rPr>
+              <w:lastRenderedPageBreak/>
               <w:t>Because</w:t>
             </w:r>
           </w:p>
@@ -4062,7 +4269,6 @@
         <w:pStyle w:val="Heading2"/>
       </w:pPr>
       <w:r>
-        <w:lastRenderedPageBreak/>
         <w:t>Data Flow Diagram</w:t>
       </w:r>
     </w:p>
@@ -6718,7 +6924,6 @@
           <w:color w:val="000000"/>
         </w:rPr>
       </w:pPr>
-      <w:bookmarkStart w:id="0" w:name="_GoBack"/>
       <w:r>
         <w:rPr>
           <w:rFonts w:ascii="Helvetica" w:hAnsi="Helvetica"/>
@@ -6768,7 +6973,6 @@
           </wp:inline>
         </w:drawing>
       </w:r>
-      <w:bookmarkEnd w:id="0"/>
     </w:p>
     <w:p>
       <w:pPr>
@@ -12524,6 +12728,35 @@
         <w:t> </w:t>
       </w:r>
     </w:p>
+    <w:p>
+      <w:r>
+        <w:br w:type="page"/>
+      </w:r>
+    </w:p>
+    <w:p>
+      <w:pPr>
+        <w:pStyle w:val="Heading1"/>
+      </w:pPr>
+      <w:r>
+        <w:lastRenderedPageBreak/>
+        <w:t>Bibliography</w:t>
+      </w:r>
+    </w:p>
+    <w:p>
+      <w:r>
+        <w:t>Swami, V., &amp; Furnham, A. (2008). </w:t>
+      </w:r>
+      <w:r>
+        <w:rPr>
+          <w:i/>
+          <w:iCs/>
+        </w:rPr>
+        <w:t>The psychology of physical attraction</w:t>
+      </w:r>
+      <w:r>
+        <w:t>. New York, NY: Routledge/Taylor &amp; Francis Group.</w:t>
+      </w:r>
+    </w:p>
     <w:p/>
     <w:sectPr>
       <w:pgSz w:w="11906" w:h="16838"/>
@@ -12536,7 +12769,7 @@
 </file>
 
 <file path=word/numbering.xml><?xml version="1.0" encoding="utf-8"?>
-<w:numbering xmlns:wpc="http://schemas.microsoft.com/office/word/2010/wordprocessingCanvas" xmlns:cx="http://schemas.microsoft.com/office/drawing/2014/chartex" xmlns:mc="http://schemas.openxmlformats.org/markup-compatibility/2006" xmlns:o="urn:schemas-microsoft-com:office:office" xmlns:r="http://schemas.openxmlformats.org/officeDocument/2006/relationships" xmlns:m="http://schemas.openxmlformats.org/officeDocument/2006/math" xmlns:v="urn:schemas-microsoft-com:vml" xmlns:wp14="http://schemas.microsoft.com/office/word/2010/wordprocessingDrawing" xmlns:wp="http://schemas.openxmlformats.org/drawingml/2006/wordprocessingDrawing" xmlns:w10="urn:schemas-microsoft-com:office:word" xmlns:w="http://schemas.openxmlformats.org/wordprocessingml/2006/main" xmlns:w14="http://schemas.microsoft.com/office/word/2010/wordml" xmlns:w15="http://schemas.microsoft.com/office/word/2012/wordml" xmlns:w16se="http://schemas.microsoft.com/office/word/2015/wordml/symex" xmlns:wpg="http://schemas.microsoft.com/office/word/2010/wordprocessingGroup" xmlns:wpi="http://schemas.microsoft.com/office/word/2010/wordprocessingInk" xmlns:wne="http://schemas.microsoft.com/office/word/2006/wordml" xmlns:wps="http://schemas.microsoft.com/office/word/2010/wordprocessingShape" mc:Ignorable="w14 w15 w16se wp14">
+<w:numbering xmlns:wpc="http://schemas.microsoft.com/office/word/2010/wordprocessingCanvas" xmlns:cx="http://schemas.microsoft.com/office/drawing/2014/chartex" xmlns:cx1="http://schemas.microsoft.com/office/drawing/2015/9/8/chartex" xmlns:cx2="http://schemas.microsoft.com/office/drawing/2015/10/21/chartex" xmlns:cx3="http://schemas.microsoft.com/office/drawing/2016/5/9/chartex" xmlns:cx4="http://schemas.microsoft.com/office/drawing/2016/5/10/chartex" xmlns:cx5="http://schemas.microsoft.com/office/drawing/2016/5/11/chartex" xmlns:cx6="http://schemas.microsoft.com/office/drawing/2016/5/12/chartex" xmlns:cx7="http://schemas.microsoft.com/office/drawing/2016/5/13/chartex" xmlns:cx8="http://schemas.microsoft.com/office/drawing/2016/5/14/chartex" xmlns:mc="http://schemas.openxmlformats.org/markup-compatibility/2006" xmlns:aink="http://schemas.microsoft.com/office/drawing/2016/ink" xmlns:am3d="http://schemas.microsoft.com/office/drawing/2017/model3d" xmlns:o="urn:schemas-microsoft-com:office:office" xmlns:r="http://schemas.openxmlformats.org/officeDocument/2006/relationships" xmlns:m="http://schemas.openxmlformats.org/officeDocument/2006/math" xmlns:v="urn:schemas-microsoft-com:vml" xmlns:wp14="http://schemas.microsoft.com/office/word/2010/wordprocessingDrawing" xmlns:wp="http://schemas.openxmlformats.org/drawingml/2006/wordprocessingDrawing" xmlns:w10="urn:schemas-microsoft-com:office:word" xmlns:w="http://schemas.openxmlformats.org/wordprocessingml/2006/main" xmlns:w14="http://schemas.microsoft.com/office/word/2010/wordml" xmlns:w15="http://schemas.microsoft.com/office/word/2012/wordml" xmlns:w16cid="http://schemas.microsoft.com/office/word/2016/wordml/cid" xmlns:w16se="http://schemas.microsoft.com/office/word/2015/wordml/symex" xmlns:wpg="http://schemas.microsoft.com/office/word/2010/wordprocessingGroup" xmlns:wpi="http://schemas.microsoft.com/office/word/2010/wordprocessingInk" xmlns:wne="http://schemas.microsoft.com/office/word/2006/wordml" xmlns:wps="http://schemas.microsoft.com/office/word/2010/wordprocessingShape" mc:Ignorable="w14 w15 w16se w16cid wp14">
   <w:abstractNum w:abstractNumId="0" w15:restartNumberingAfterBreak="0">
     <w:nsid w:val="01D16848"/>
     <w:multiLevelType w:val="multilevel"/>
@@ -13780,6 +14013,119 @@
     </w:lvl>
   </w:abstractNum>
   <w:abstractNum w:abstractNumId="9" w15:restartNumberingAfterBreak="0">
+    <w:nsid w:val="30E45ADD"/>
+    <w:multiLevelType w:val="hybridMultilevel"/>
+    <w:tmpl w:val="0DB4F416"/>
+    <w:lvl w:ilvl="0" w:tplc="18090001">
+      <w:start w:val="1"/>
+      <w:numFmt w:val="bullet"/>
+      <w:lvlText w:val=""/>
+      <w:lvlJc w:val="left"/>
+      <w:pPr>
+        <w:ind w:left="720" w:hanging="360"/>
+      </w:pPr>
+      <w:rPr>
+        <w:rFonts w:ascii="Symbol" w:hAnsi="Symbol" w:hint="default"/>
+      </w:rPr>
+    </w:lvl>
+    <w:lvl w:ilvl="1" w:tplc="18090003" w:tentative="1">
+      <w:start w:val="1"/>
+      <w:numFmt w:val="bullet"/>
+      <w:lvlText w:val="o"/>
+      <w:lvlJc w:val="left"/>
+      <w:pPr>
+        <w:ind w:left="1440" w:hanging="360"/>
+      </w:pPr>
+      <w:rPr>
+        <w:rFonts w:ascii="Courier New" w:hAnsi="Courier New" w:cs="Courier New" w:hint="default"/>
+      </w:rPr>
+    </w:lvl>
+    <w:lvl w:ilvl="2" w:tplc="18090005" w:tentative="1">
+      <w:start w:val="1"/>
+      <w:numFmt w:val="bullet"/>
+      <w:lvlText w:val=""/>
+      <w:lvlJc w:val="left"/>
+      <w:pPr>
+        <w:ind w:left="2160" w:hanging="360"/>
+      </w:pPr>
+      <w:rPr>
+        <w:rFonts w:ascii="Wingdings" w:hAnsi="Wingdings" w:hint="default"/>
+      </w:rPr>
+    </w:lvl>
+    <w:lvl w:ilvl="3" w:tplc="18090001" w:tentative="1">
+      <w:start w:val="1"/>
+      <w:numFmt w:val="bullet"/>
+      <w:lvlText w:val=""/>
+      <w:lvlJc w:val="left"/>
+      <w:pPr>
+        <w:ind w:left="2880" w:hanging="360"/>
+      </w:pPr>
+      <w:rPr>
+        <w:rFonts w:ascii="Symbol" w:hAnsi="Symbol" w:hint="default"/>
+      </w:rPr>
+    </w:lvl>
+    <w:lvl w:ilvl="4" w:tplc="18090003" w:tentative="1">
+      <w:start w:val="1"/>
+      <w:numFmt w:val="bullet"/>
+      <w:lvlText w:val="o"/>
+      <w:lvlJc w:val="left"/>
+      <w:pPr>
+        <w:ind w:left="3600" w:hanging="360"/>
+      </w:pPr>
+      <w:rPr>
+        <w:rFonts w:ascii="Courier New" w:hAnsi="Courier New" w:cs="Courier New" w:hint="default"/>
+      </w:rPr>
+    </w:lvl>
+    <w:lvl w:ilvl="5" w:tplc="18090005" w:tentative="1">
+      <w:start w:val="1"/>
+      <w:numFmt w:val="bullet"/>
+      <w:lvlText w:val=""/>
+      <w:lvlJc w:val="left"/>
+      <w:pPr>
+        <w:ind w:left="4320" w:hanging="360"/>
+      </w:pPr>
+      <w:rPr>
+        <w:rFonts w:ascii="Wingdings" w:hAnsi="Wingdings" w:hint="default"/>
+      </w:rPr>
+    </w:lvl>
+    <w:lvl w:ilvl="6" w:tplc="18090001" w:tentative="1">
+      <w:start w:val="1"/>
+      <w:numFmt w:val="bullet"/>
+      <w:lvlText w:val=""/>
+      <w:lvlJc w:val="left"/>
+      <w:pPr>
+        <w:ind w:left="5040" w:hanging="360"/>
+      </w:pPr>
+      <w:rPr>
+        <w:rFonts w:ascii="Symbol" w:hAnsi="Symbol" w:hint="default"/>
+      </w:rPr>
+    </w:lvl>
+    <w:lvl w:ilvl="7" w:tplc="18090003" w:tentative="1">
+      <w:start w:val="1"/>
+      <w:numFmt w:val="bullet"/>
+      <w:lvlText w:val="o"/>
+      <w:lvlJc w:val="left"/>
+      <w:pPr>
+        <w:ind w:left="5760" w:hanging="360"/>
+      </w:pPr>
+      <w:rPr>
+        <w:rFonts w:ascii="Courier New" w:hAnsi="Courier New" w:cs="Courier New" w:hint="default"/>
+      </w:rPr>
+    </w:lvl>
+    <w:lvl w:ilvl="8" w:tplc="18090005" w:tentative="1">
+      <w:start w:val="1"/>
+      <w:numFmt w:val="bullet"/>
+      <w:lvlText w:val=""/>
+      <w:lvlJc w:val="left"/>
+      <w:pPr>
+        <w:ind w:left="6480" w:hanging="360"/>
+      </w:pPr>
+      <w:rPr>
+        <w:rFonts w:ascii="Wingdings" w:hAnsi="Wingdings" w:hint="default"/>
+      </w:rPr>
+    </w:lvl>
+  </w:abstractNum>
+  <w:abstractNum w:abstractNumId="10" w15:restartNumberingAfterBreak="0">
     <w:nsid w:val="322208B0"/>
     <w:multiLevelType w:val="multilevel"/>
     <w:tmpl w:val="DC289C1E"/>
@@ -13928,7 +14274,7 @@
       </w:rPr>
     </w:lvl>
   </w:abstractNum>
-  <w:abstractNum w:abstractNumId="10" w15:restartNumberingAfterBreak="0">
+  <w:abstractNum w:abstractNumId="11" w15:restartNumberingAfterBreak="0">
     <w:nsid w:val="36214A0B"/>
     <w:multiLevelType w:val="hybridMultilevel"/>
     <w:tmpl w:val="AAE81012"/>
@@ -14041,7 +14387,7 @@
       </w:rPr>
     </w:lvl>
   </w:abstractNum>
-  <w:abstractNum w:abstractNumId="11" w15:restartNumberingAfterBreak="0">
+  <w:abstractNum w:abstractNumId="12" w15:restartNumberingAfterBreak="0">
     <w:nsid w:val="3C6647EB"/>
     <w:multiLevelType w:val="multilevel"/>
     <w:tmpl w:val="7E4C9D4E"/>
@@ -14190,7 +14536,7 @@
       </w:rPr>
     </w:lvl>
   </w:abstractNum>
-  <w:abstractNum w:abstractNumId="12" w15:restartNumberingAfterBreak="0">
+  <w:abstractNum w:abstractNumId="13" w15:restartNumberingAfterBreak="0">
     <w:nsid w:val="3DD67C87"/>
     <w:multiLevelType w:val="multilevel"/>
     <w:tmpl w:val="2C7C0DE2"/>
@@ -14339,7 +14685,7 @@
       </w:rPr>
     </w:lvl>
   </w:abstractNum>
-  <w:abstractNum w:abstractNumId="13" w15:restartNumberingAfterBreak="0">
+  <w:abstractNum w:abstractNumId="14" w15:restartNumberingAfterBreak="0">
     <w:nsid w:val="451A3BC2"/>
     <w:multiLevelType w:val="multilevel"/>
     <w:tmpl w:val="82682FA6"/>
@@ -14488,7 +14834,7 @@
       </w:rPr>
     </w:lvl>
   </w:abstractNum>
-  <w:abstractNum w:abstractNumId="14" w15:restartNumberingAfterBreak="0">
+  <w:abstractNum w:abstractNumId="15" w15:restartNumberingAfterBreak="0">
     <w:nsid w:val="45DB2A3B"/>
     <w:multiLevelType w:val="multilevel"/>
     <w:tmpl w:val="A0AC817C"/>
@@ -14637,7 +14983,7 @@
       </w:rPr>
     </w:lvl>
   </w:abstractNum>
-  <w:abstractNum w:abstractNumId="15" w15:restartNumberingAfterBreak="0">
+  <w:abstractNum w:abstractNumId="16" w15:restartNumberingAfterBreak="0">
     <w:nsid w:val="47747857"/>
     <w:multiLevelType w:val="multilevel"/>
     <w:tmpl w:val="F25694E0"/>
@@ -14786,7 +15132,7 @@
       </w:rPr>
     </w:lvl>
   </w:abstractNum>
-  <w:abstractNum w:abstractNumId="16" w15:restartNumberingAfterBreak="0">
+  <w:abstractNum w:abstractNumId="17" w15:restartNumberingAfterBreak="0">
     <w:nsid w:val="4A7E17C2"/>
     <w:multiLevelType w:val="multilevel"/>
     <w:tmpl w:val="210E68A8"/>
@@ -14935,7 +15281,7 @@
       </w:rPr>
     </w:lvl>
   </w:abstractNum>
-  <w:abstractNum w:abstractNumId="17" w15:restartNumberingAfterBreak="0">
+  <w:abstractNum w:abstractNumId="18" w15:restartNumberingAfterBreak="0">
     <w:nsid w:val="4D8A764B"/>
     <w:multiLevelType w:val="multilevel"/>
     <w:tmpl w:val="D234A518"/>
@@ -15084,7 +15430,7 @@
       </w:rPr>
     </w:lvl>
   </w:abstractNum>
-  <w:abstractNum w:abstractNumId="18" w15:restartNumberingAfterBreak="0">
+  <w:abstractNum w:abstractNumId="19" w15:restartNumberingAfterBreak="0">
     <w:nsid w:val="4E1E10A9"/>
     <w:multiLevelType w:val="multilevel"/>
     <w:tmpl w:val="A950D1FC"/>
@@ -15233,7 +15579,7 @@
       </w:rPr>
     </w:lvl>
   </w:abstractNum>
-  <w:abstractNum w:abstractNumId="19" w15:restartNumberingAfterBreak="0">
+  <w:abstractNum w:abstractNumId="20" w15:restartNumberingAfterBreak="0">
     <w:nsid w:val="526E7CEE"/>
     <w:multiLevelType w:val="multilevel"/>
     <w:tmpl w:val="22989EA0"/>
@@ -15382,7 +15728,120 @@
       </w:rPr>
     </w:lvl>
   </w:abstractNum>
-  <w:abstractNum w:abstractNumId="20" w15:restartNumberingAfterBreak="0">
+  <w:abstractNum w:abstractNumId="21" w15:restartNumberingAfterBreak="0">
+    <w:nsid w:val="5C5874A4"/>
+    <w:multiLevelType w:val="hybridMultilevel"/>
+    <w:tmpl w:val="238E6A0C"/>
+    <w:lvl w:ilvl="0" w:tplc="18090001">
+      <w:start w:val="1"/>
+      <w:numFmt w:val="bullet"/>
+      <w:lvlText w:val=""/>
+      <w:lvlJc w:val="left"/>
+      <w:pPr>
+        <w:ind w:left="720" w:hanging="360"/>
+      </w:pPr>
+      <w:rPr>
+        <w:rFonts w:ascii="Symbol" w:hAnsi="Symbol" w:hint="default"/>
+      </w:rPr>
+    </w:lvl>
+    <w:lvl w:ilvl="1" w:tplc="18090003" w:tentative="1">
+      <w:start w:val="1"/>
+      <w:numFmt w:val="bullet"/>
+      <w:lvlText w:val="o"/>
+      <w:lvlJc w:val="left"/>
+      <w:pPr>
+        <w:ind w:left="1440" w:hanging="360"/>
+      </w:pPr>
+      <w:rPr>
+        <w:rFonts w:ascii="Courier New" w:hAnsi="Courier New" w:cs="Courier New" w:hint="default"/>
+      </w:rPr>
+    </w:lvl>
+    <w:lvl w:ilvl="2" w:tplc="18090005" w:tentative="1">
+      <w:start w:val="1"/>
+      <w:numFmt w:val="bullet"/>
+      <w:lvlText w:val=""/>
+      <w:lvlJc w:val="left"/>
+      <w:pPr>
+        <w:ind w:left="2160" w:hanging="360"/>
+      </w:pPr>
+      <w:rPr>
+        <w:rFonts w:ascii="Wingdings" w:hAnsi="Wingdings" w:hint="default"/>
+      </w:rPr>
+    </w:lvl>
+    <w:lvl w:ilvl="3" w:tplc="18090001" w:tentative="1">
+      <w:start w:val="1"/>
+      <w:numFmt w:val="bullet"/>
+      <w:lvlText w:val=""/>
+      <w:lvlJc w:val="left"/>
+      <w:pPr>
+        <w:ind w:left="2880" w:hanging="360"/>
+      </w:pPr>
+      <w:rPr>
+        <w:rFonts w:ascii="Symbol" w:hAnsi="Symbol" w:hint="default"/>
+      </w:rPr>
+    </w:lvl>
+    <w:lvl w:ilvl="4" w:tplc="18090003" w:tentative="1">
+      <w:start w:val="1"/>
+      <w:numFmt w:val="bullet"/>
+      <w:lvlText w:val="o"/>
+      <w:lvlJc w:val="left"/>
+      <w:pPr>
+        <w:ind w:left="3600" w:hanging="360"/>
+      </w:pPr>
+      <w:rPr>
+        <w:rFonts w:ascii="Courier New" w:hAnsi="Courier New" w:cs="Courier New" w:hint="default"/>
+      </w:rPr>
+    </w:lvl>
+    <w:lvl w:ilvl="5" w:tplc="18090005" w:tentative="1">
+      <w:start w:val="1"/>
+      <w:numFmt w:val="bullet"/>
+      <w:lvlText w:val=""/>
+      <w:lvlJc w:val="left"/>
+      <w:pPr>
+        <w:ind w:left="4320" w:hanging="360"/>
+      </w:pPr>
+      <w:rPr>
+        <w:rFonts w:ascii="Wingdings" w:hAnsi="Wingdings" w:hint="default"/>
+      </w:rPr>
+    </w:lvl>
+    <w:lvl w:ilvl="6" w:tplc="18090001" w:tentative="1">
+      <w:start w:val="1"/>
+      <w:numFmt w:val="bullet"/>
+      <w:lvlText w:val=""/>
+      <w:lvlJc w:val="left"/>
+      <w:pPr>
+        <w:ind w:left="5040" w:hanging="360"/>
+      </w:pPr>
+      <w:rPr>
+        <w:rFonts w:ascii="Symbol" w:hAnsi="Symbol" w:hint="default"/>
+      </w:rPr>
+    </w:lvl>
+    <w:lvl w:ilvl="7" w:tplc="18090003" w:tentative="1">
+      <w:start w:val="1"/>
+      <w:numFmt w:val="bullet"/>
+      <w:lvlText w:val="o"/>
+      <w:lvlJc w:val="left"/>
+      <w:pPr>
+        <w:ind w:left="5760" w:hanging="360"/>
+      </w:pPr>
+      <w:rPr>
+        <w:rFonts w:ascii="Courier New" w:hAnsi="Courier New" w:cs="Courier New" w:hint="default"/>
+      </w:rPr>
+    </w:lvl>
+    <w:lvl w:ilvl="8" w:tplc="18090005" w:tentative="1">
+      <w:start w:val="1"/>
+      <w:numFmt w:val="bullet"/>
+      <w:lvlText w:val=""/>
+      <w:lvlJc w:val="left"/>
+      <w:pPr>
+        <w:ind w:left="6480" w:hanging="360"/>
+      </w:pPr>
+      <w:rPr>
+        <w:rFonts w:ascii="Wingdings" w:hAnsi="Wingdings" w:hint="default"/>
+      </w:rPr>
+    </w:lvl>
+  </w:abstractNum>
+  <w:abstractNum w:abstractNumId="22" w15:restartNumberingAfterBreak="0">
     <w:nsid w:val="5D414152"/>
     <w:multiLevelType w:val="multilevel"/>
     <w:tmpl w:val="6EBCA43A"/>
@@ -15531,7 +15990,7 @@
       </w:rPr>
     </w:lvl>
   </w:abstractNum>
-  <w:abstractNum w:abstractNumId="21" w15:restartNumberingAfterBreak="0">
+  <w:abstractNum w:abstractNumId="23" w15:restartNumberingAfterBreak="0">
     <w:nsid w:val="606E1686"/>
     <w:multiLevelType w:val="multilevel"/>
     <w:tmpl w:val="6C44EFF0"/>
@@ -15680,7 +16139,7 @@
       </w:rPr>
     </w:lvl>
   </w:abstractNum>
-  <w:abstractNum w:abstractNumId="22" w15:restartNumberingAfterBreak="0">
+  <w:abstractNum w:abstractNumId="24" w15:restartNumberingAfterBreak="0">
     <w:nsid w:val="618B53FE"/>
     <w:multiLevelType w:val="hybridMultilevel"/>
     <w:tmpl w:val="10668F76"/>
@@ -15793,7 +16252,7 @@
       </w:rPr>
     </w:lvl>
   </w:abstractNum>
-  <w:abstractNum w:abstractNumId="23" w15:restartNumberingAfterBreak="0">
+  <w:abstractNum w:abstractNumId="25" w15:restartNumberingAfterBreak="0">
     <w:nsid w:val="65931444"/>
     <w:multiLevelType w:val="hybridMultilevel"/>
     <w:tmpl w:val="48C0518E"/>
@@ -15906,7 +16365,7 @@
       </w:rPr>
     </w:lvl>
   </w:abstractNum>
-  <w:abstractNum w:abstractNumId="24" w15:restartNumberingAfterBreak="0">
+  <w:abstractNum w:abstractNumId="26" w15:restartNumberingAfterBreak="0">
     <w:nsid w:val="6D32548F"/>
     <w:multiLevelType w:val="hybridMultilevel"/>
     <w:tmpl w:val="5C2EEA72"/>
@@ -16019,7 +16478,7 @@
       </w:rPr>
     </w:lvl>
   </w:abstractNum>
-  <w:abstractNum w:abstractNumId="25" w15:restartNumberingAfterBreak="0">
+  <w:abstractNum w:abstractNumId="27" w15:restartNumberingAfterBreak="0">
     <w:nsid w:val="6E395F0A"/>
     <w:multiLevelType w:val="multilevel"/>
     <w:tmpl w:val="B8B2244E"/>
@@ -16168,7 +16627,7 @@
       </w:rPr>
     </w:lvl>
   </w:abstractNum>
-  <w:abstractNum w:abstractNumId="26" w15:restartNumberingAfterBreak="0">
+  <w:abstractNum w:abstractNumId="28" w15:restartNumberingAfterBreak="0">
     <w:nsid w:val="75E64FC6"/>
     <w:multiLevelType w:val="multilevel"/>
     <w:tmpl w:val="6D585580"/>
@@ -16317,7 +16776,7 @@
       </w:rPr>
     </w:lvl>
   </w:abstractNum>
-  <w:abstractNum w:abstractNumId="27" w15:restartNumberingAfterBreak="0">
+  <w:abstractNum w:abstractNumId="29" w15:restartNumberingAfterBreak="0">
     <w:nsid w:val="7A590984"/>
     <w:multiLevelType w:val="multilevel"/>
     <w:tmpl w:val="90FED9FC"/>
@@ -16466,7 +16925,7 @@
       </w:rPr>
     </w:lvl>
   </w:abstractNum>
-  <w:abstractNum w:abstractNumId="28" w15:restartNumberingAfterBreak="0">
+  <w:abstractNum w:abstractNumId="30" w15:restartNumberingAfterBreak="0">
     <w:nsid w:val="7D127508"/>
     <w:multiLevelType w:val="multilevel"/>
     <w:tmpl w:val="F8126DEC"/>
@@ -16616,28 +17075,28 @@
     </w:lvl>
   </w:abstractNum>
   <w:num w:numId="1">
-    <w:abstractNumId w:val="10"/>
+    <w:abstractNumId w:val="11"/>
   </w:num>
   <w:num w:numId="2">
     <w:abstractNumId w:val="4"/>
   </w:num>
   <w:num w:numId="3">
-    <w:abstractNumId w:val="22"/>
+    <w:abstractNumId w:val="24"/>
   </w:num>
   <w:num w:numId="4">
     <w:abstractNumId w:val="6"/>
   </w:num>
   <w:num w:numId="5">
-    <w:abstractNumId w:val="23"/>
+    <w:abstractNumId w:val="25"/>
   </w:num>
   <w:num w:numId="6">
-    <w:abstractNumId w:val="24"/>
+    <w:abstractNumId w:val="26"/>
   </w:num>
   <w:num w:numId="7">
-    <w:abstractNumId w:val="13"/>
+    <w:abstractNumId w:val="14"/>
   </w:num>
   <w:num w:numId="8">
-    <w:abstractNumId w:val="28"/>
+    <w:abstractNumId w:val="30"/>
   </w:num>
   <w:num w:numId="9">
     <w:abstractNumId w:val="5"/>
@@ -16646,67 +17105,73 @@
     <w:abstractNumId w:val="0"/>
   </w:num>
   <w:num w:numId="11">
-    <w:abstractNumId w:val="11"/>
+    <w:abstractNumId w:val="12"/>
   </w:num>
   <w:num w:numId="12">
     <w:abstractNumId w:val="8"/>
   </w:num>
   <w:num w:numId="13">
-    <w:abstractNumId w:val="15"/>
+    <w:abstractNumId w:val="16"/>
   </w:num>
   <w:num w:numId="14">
-    <w:abstractNumId w:val="21"/>
+    <w:abstractNumId w:val="23"/>
   </w:num>
   <w:num w:numId="15">
     <w:abstractNumId w:val="2"/>
   </w:num>
   <w:num w:numId="16">
-    <w:abstractNumId w:val="17"/>
+    <w:abstractNumId w:val="18"/>
   </w:num>
   <w:num w:numId="17">
-    <w:abstractNumId w:val="9"/>
+    <w:abstractNumId w:val="10"/>
   </w:num>
   <w:num w:numId="18">
-    <w:abstractNumId w:val="25"/>
+    <w:abstractNumId w:val="27"/>
   </w:num>
   <w:num w:numId="19">
-    <w:abstractNumId w:val="12"/>
+    <w:abstractNumId w:val="13"/>
   </w:num>
   <w:num w:numId="20">
     <w:abstractNumId w:val="1"/>
   </w:num>
   <w:num w:numId="21">
-    <w:abstractNumId w:val="20"/>
+    <w:abstractNumId w:val="22"/>
   </w:num>
   <w:num w:numId="22">
-    <w:abstractNumId w:val="26"/>
+    <w:abstractNumId w:val="28"/>
   </w:num>
   <w:num w:numId="23">
-    <w:abstractNumId w:val="18"/>
+    <w:abstractNumId w:val="19"/>
   </w:num>
   <w:num w:numId="24">
     <w:abstractNumId w:val="7"/>
   </w:num>
   <w:num w:numId="25">
-    <w:abstractNumId w:val="19"/>
+    <w:abstractNumId w:val="20"/>
   </w:num>
   <w:num w:numId="26">
-    <w:abstractNumId w:val="27"/>
+    <w:abstractNumId w:val="29"/>
   </w:num>
   <w:num w:numId="27">
     <w:abstractNumId w:val="3"/>
   </w:num>
   <w:num w:numId="28">
-    <w:abstractNumId w:val="16"/>
+    <w:abstractNumId w:val="17"/>
   </w:num>
   <w:num w:numId="29">
-    <w:abstractNumId w:val="14"/>
+    <w:abstractNumId w:val="15"/>
+  </w:num>
+  <w:num w:numId="30">
+    <w:abstractNumId w:val="9"/>
+  </w:num>
+  <w:num w:numId="31">
+    <w:abstractNumId w:val="21"/>
   </w:num>
 </w:numbering>
 </file>
 
 <file path=word/styles.xml><?xml version="1.0" encoding="utf-8"?>
-<w:styles xmlns:mc="http://schemas.openxmlformats.org/markup-compatibility/2006" xmlns:r="http://schemas.openxmlformats.org/officeDocument/2006/relationships" xmlns:w="http://schemas.openxmlformats.org/wordprocessingml/2006/main" xmlns:w14="http://schemas.microsoft.com/office/word/2010/wordml" xmlns:w15="http://schemas.microsoft.com/office/word/2012/wordml" xmlns:w16se="http://schemas.microsoft.com/office/word/2015/wordml/symex" mc:Ignorable="w14 w15 w16se">
+<w:styles xmlns:mc="http://schemas.openxmlformats.org/markup-compatibility/2006" xmlns:r="http://schemas.openxmlformats.org/officeDocument/2006/relationships" xmlns:w="http://schemas.openxmlformats.org/wordprocessingml/2006/main" xmlns:w14="http://schemas.microsoft.com/office/word/2010/wordml" xmlns:w15="http://schemas.microsoft.com/office/word/2012/wordml" xmlns:w16cid="http://schemas.microsoft.com/office/word/2016/wordml/cid" xmlns:w16se="http://schemas.microsoft.com/office/word/2015/wordml/symex" mc:Ignorable="w14 w15 w16se w16cid">
   <w:docDefaults>
     <w:rPrDefault>
       <w:rPr>
@@ -16722,7 +17187,7 @@
       </w:pPr>
     </w:pPrDefault>
   </w:docDefaults>
-  <w:latentStyles w:defLockedState="0" w:defUIPriority="99" w:defSemiHidden="0" w:defUnhideWhenUsed="0" w:defQFormat="0" w:count="371">
+  <w:latentStyles w:defLockedState="0" w:defUIPriority="99" w:defSemiHidden="0" w:defUnhideWhenUsed="0" w:defQFormat="0" w:count="375">
     <w:lsdException w:name="Normal" w:uiPriority="0" w:qFormat="1"/>
     <w:lsdException w:name="heading 1" w:uiPriority="9" w:qFormat="1"/>
     <w:lsdException w:name="heading 2" w:semiHidden="1" w:uiPriority="9" w:unhideWhenUsed="1" w:qFormat="1"/>
@@ -16828,7 +17293,6 @@
     <w:lsdException w:name="HTML Sample" w:semiHidden="1" w:unhideWhenUsed="1"/>
     <w:lsdException w:name="HTML Typewriter" w:semiHidden="1" w:unhideWhenUsed="1"/>
     <w:lsdException w:name="HTML Variable" w:semiHidden="1" w:unhideWhenUsed="1"/>
-    <w:lsdException w:name="Normal Table" w:semiHidden="1" w:unhideWhenUsed="1"/>
     <w:lsdException w:name="annotation subject" w:semiHidden="1" w:unhideWhenUsed="1"/>
     <w:lsdException w:name="No List" w:semiHidden="1" w:unhideWhenUsed="1"/>
     <w:lsdException w:name="Outline List 1" w:semiHidden="1" w:unhideWhenUsed="1"/>
@@ -16872,10 +17336,8 @@
     <w:lsdException w:name="Table Elegant" w:semiHidden="1" w:unhideWhenUsed="1"/>
     <w:lsdException w:name="Table Professional" w:semiHidden="1" w:unhideWhenUsed="1"/>
     <w:lsdException w:name="Table Subtle 1" w:semiHidden="1" w:unhideWhenUsed="1"/>
-    <w:lsdException w:name="Table Subtle 2" w:semiHidden="1" w:unhideWhenUsed="1"/>
     <w:lsdException w:name="Table Web 1" w:semiHidden="1" w:unhideWhenUsed="1"/>
     <w:lsdException w:name="Table Web 2" w:semiHidden="1" w:unhideWhenUsed="1"/>
-    <w:lsdException w:name="Table Web 3" w:semiHidden="1" w:unhideWhenUsed="1"/>
     <w:lsdException w:name="Balloon Text" w:semiHidden="1" w:unhideWhenUsed="1"/>
     <w:lsdException w:name="Table Grid" w:uiPriority="59"/>
     <w:lsdException w:name="Table Theme" w:semiHidden="1" w:unhideWhenUsed="1"/>
@@ -17094,6 +17556,10 @@
     <w:lsdException w:name="List Table 5 Dark Accent 6" w:uiPriority="50"/>
     <w:lsdException w:name="List Table 6 Colorful Accent 6" w:uiPriority="51"/>
     <w:lsdException w:name="List Table 7 Colorful Accent 6" w:uiPriority="52"/>
+    <w:lsdException w:name="Mention" w:semiHidden="1" w:unhideWhenUsed="1"/>
+    <w:lsdException w:name="Smart Hyperlink" w:semiHidden="1" w:unhideWhenUsed="1"/>
+    <w:lsdException w:name="Hashtag" w:semiHidden="1" w:unhideWhenUsed="1"/>
+    <w:lsdException w:name="Unresolved Mention" w:semiHidden="1" w:unhideWhenUsed="1"/>
   </w:latentStyles>
   <w:style w:type="paragraph" w:default="1" w:styleId="Normal">
     <w:name w:val="Normal"/>

</xml_diff>

<commit_message>
id names in tables
</commit_message>
<xml_diff>
--- a/Design Document/Group 5 Design Doc updated with process list(WIP).docx
+++ b/Design Document/Group 5 Design Doc updated with process list(WIP).docx
@@ -6558,13 +6558,8 @@
     <w:p/>
     <w:p>
       <w:r>
-        <w:t xml:space="preserve">Table 9 </w:t>
+        <w:t>Table 9 interests</w:t>
       </w:r>
-      <w:bookmarkStart w:id="0" w:name="_GoBack"/>
-      <w:r>
-        <w:t>interests</w:t>
-      </w:r>
-      <w:bookmarkEnd w:id="0"/>
     </w:p>
     <w:tbl>
       <w:tblPr>
@@ -6639,9 +6634,14 @@
             <w:tcW w:w="3591" w:type="dxa"/>
           </w:tcPr>
           <w:p>
+            <w:proofErr w:type="spellStart"/>
+            <w:r>
+              <w:t>Interest_</w:t>
+            </w:r>
             <w:r>
               <w:t>id</w:t>
             </w:r>
+            <w:proofErr w:type="spellEnd"/>
           </w:p>
         </w:tc>
         <w:tc>
@@ -6728,6 +6728,8 @@
       <w:r>
         <w:br w:type="page"/>
       </w:r>
+      <w:bookmarkStart w:id="0" w:name="_GoBack"/>
+      <w:bookmarkEnd w:id="0"/>
     </w:p>
     <w:p>
       <w:r>

</xml_diff>